<commit_message>
port 443 | admin page and user page | update rapport
</commit_message>
<xml_diff>
--- a/Rapport/P-183_WebStore-Rapport-AlessioLopardo.docx
+++ b/Rapport/P-183_WebStore-Rapport-AlessioLopardo.docx
@@ -3392,11 +3392,50 @@
       <w:pPr>
         <w:pStyle w:val="Retraitcorpsdetexte"/>
       </w:pPr>
-      <w:proofErr w:type="spellStart"/>
-      <w:r>
-        <w:t>Webstore</w:t>
-      </w:r>
-      <w:proofErr w:type="spellEnd"/>
+      <w:r>
+        <w:t xml:space="preserve">Webstore </w:t>
+      </w:r>
+    </w:p>
+    <w:p>
+      <w:pPr>
+        <w:pStyle w:val="Titre2"/>
+      </w:pPr>
+      <w:bookmarkStart w:id="6" w:name="_Toc308526318"/>
+      <w:r>
+        <w:t>Description</w:t>
+      </w:r>
+      <w:bookmarkEnd w:id="6"/>
+    </w:p>
+    <w:p>
+      <w:pPr>
+        <w:pStyle w:val="Retraitcorpsdetexte"/>
+      </w:pPr>
+      <w:r>
+        <w:t xml:space="preserve">Création d’un site sécurisé </w:t>
+      </w:r>
+    </w:p>
+    <w:p>
+      <w:pPr>
+        <w:pStyle w:val="Titre2"/>
+      </w:pPr>
+      <w:bookmarkStart w:id="7" w:name="_Toc308526319"/>
+      <w:r>
+        <w:t>Matériel et logiciels à disposition</w:t>
+      </w:r>
+      <w:bookmarkEnd w:id="7"/>
+    </w:p>
+    <w:p>
+      <w:pPr>
+        <w:pStyle w:val="Retraitcorpsdetexte"/>
+      </w:pPr>
+      <w:r>
+        <w:t>Un ordinateur standard de la section informatique avec Docker Desktop</w:t>
+      </w:r>
+    </w:p>
+    <w:p>
+      <w:pPr>
+        <w:pStyle w:val="Retraitcorpsdetexte"/>
+      </w:pPr>
       <w:r>
         <w:t xml:space="preserve"> </w:t>
       </w:r>
@@ -3405,50 +3444,6 @@
       <w:pPr>
         <w:pStyle w:val="Titre2"/>
       </w:pPr>
-      <w:bookmarkStart w:id="6" w:name="_Toc308526318"/>
-      <w:r>
-        <w:t>Description</w:t>
-      </w:r>
-      <w:bookmarkEnd w:id="6"/>
-    </w:p>
-    <w:p>
-      <w:pPr>
-        <w:pStyle w:val="Retraitcorpsdetexte"/>
-      </w:pPr>
-      <w:r>
-        <w:t xml:space="preserve">Création d’un site sécurisé </w:t>
-      </w:r>
-    </w:p>
-    <w:p>
-      <w:pPr>
-        <w:pStyle w:val="Titre2"/>
-      </w:pPr>
-      <w:bookmarkStart w:id="7" w:name="_Toc308526319"/>
-      <w:r>
-        <w:t>Matériel et logiciels à disposition</w:t>
-      </w:r>
-      <w:bookmarkEnd w:id="7"/>
-    </w:p>
-    <w:p>
-      <w:pPr>
-        <w:pStyle w:val="Retraitcorpsdetexte"/>
-      </w:pPr>
-      <w:r>
-        <w:t>Un ordinateur standard de la section informatique avec Docker Desktop</w:t>
-      </w:r>
-    </w:p>
-    <w:p>
-      <w:pPr>
-        <w:pStyle w:val="Retraitcorpsdetexte"/>
-      </w:pPr>
-      <w:r>
-        <w:t xml:space="preserve"> </w:t>
-      </w:r>
-    </w:p>
-    <w:p>
-      <w:pPr>
-        <w:pStyle w:val="Titre2"/>
-      </w:pPr>
       <w:bookmarkStart w:id="8" w:name="_Toc308526321"/>
       <w:r>
         <w:t>Cahier des charges</w:t>
@@ -3518,15 +3513,7 @@
         <w:t xml:space="preserve">… </w:t>
       </w:r>
       <w:r>
-        <w:t>Il s’agit d’identifier le(s) profil(s) de(s) utilisateur-</w:t>
-      </w:r>
-      <w:proofErr w:type="spellStart"/>
-      <w:r>
-        <w:t>trice</w:t>
-      </w:r>
-      <w:proofErr w:type="spellEnd"/>
-      <w:r>
-        <w:t>(s) type, et les conséquences que cela va avoir sur la conception (couleurs, ergonomie, utilisation, etc.)</w:t>
+        <w:t>Il s’agit d’identifier le(s) profil(s) de(s) utilisateur-trice(s) type, et les conséquences que cela va avoir sur la conception (couleurs, ergonomie, utilisation, etc.)</w:t>
       </w:r>
     </w:p>
     <w:p>
@@ -3696,6 +3683,7 @@
         <w:pStyle w:val="Informations"/>
       </w:pPr>
       <w:r>
+        <w:lastRenderedPageBreak/>
         <w:t xml:space="preserve">Comment </w:t>
       </w:r>
       <w:r>
@@ -3855,13 +3843,8 @@
       <w:pPr>
         <w:pStyle w:val="Titre2"/>
       </w:pPr>
-      <w:proofErr w:type="spellStart"/>
-      <w:r>
-        <w:t>Dockerisation</w:t>
-      </w:r>
-      <w:proofErr w:type="spellEnd"/>
-      <w:r>
-        <w:t xml:space="preserve"> des services</w:t>
+      <w:r>
+        <w:t>Dockerisation des services</w:t>
       </w:r>
     </w:p>
     <w:p>
@@ -3870,15 +3853,7 @@
         <w:ind w:left="567"/>
       </w:pPr>
       <w:r>
-        <w:t>Lors de la mise en place de notre projet, plusieurs fichiers nous ont été fourni. Premièrement un fichier docker-</w:t>
-      </w:r>
-      <w:proofErr w:type="spellStart"/>
-      <w:r>
-        <w:t>compose.yml</w:t>
-      </w:r>
-      <w:proofErr w:type="spellEnd"/>
-      <w:r>
-        <w:t xml:space="preserve"> qui servira à créer trois containers :</w:t>
+        <w:t>Lors de la mise en place de notre projet, plusieurs fichiers nous ont été fourni. Premièrement un fichier docker-compose.yml qui servira à créer trois containers :</w:t>
       </w:r>
     </w:p>
     <w:p>
@@ -3889,13 +3864,8 @@
           <w:numId w:val="51"/>
         </w:numPr>
       </w:pPr>
-      <w:proofErr w:type="spellStart"/>
-      <w:r>
-        <w:t>Mysql</w:t>
-      </w:r>
-      <w:proofErr w:type="spellEnd"/>
-      <w:r>
-        <w:t xml:space="preserve"> (Pour la base de données)</w:t>
+      <w:r>
+        <w:t>Mysql (Pour la base de données)</w:t>
       </w:r>
     </w:p>
     <w:p>
@@ -3918,37 +3888,8 @@
           <w:numId w:val="51"/>
         </w:numPr>
       </w:pPr>
-      <w:proofErr w:type="spellStart"/>
-      <w:r>
-        <w:t>NodeJs</w:t>
-      </w:r>
-      <w:proofErr w:type="spellEnd"/>
-      <w:r>
-        <w:t xml:space="preserve"> (Pour notre application, il faut tenir compte que le docker-compose </w:t>
-      </w:r>
-      <w:proofErr w:type="spellStart"/>
-      <w:r>
-        <w:t>appèle</w:t>
-      </w:r>
-      <w:proofErr w:type="spellEnd"/>
-      <w:r>
-        <w:t xml:space="preserve"> le </w:t>
-      </w:r>
-      <w:proofErr w:type="spellStart"/>
-      <w:r>
-        <w:t>dockerfile</w:t>
-      </w:r>
-      <w:proofErr w:type="spellEnd"/>
-      <w:r>
-        <w:t xml:space="preserve"> de </w:t>
-      </w:r>
-      <w:proofErr w:type="spellStart"/>
-      <w:r>
-        <w:t>nodejs</w:t>
-      </w:r>
-      <w:proofErr w:type="spellEnd"/>
-      <w:r>
-        <w:t>)</w:t>
+      <w:r>
+        <w:t>NodeJs (Pour notre application, il faut tenir compte que le docker-compose appèle le dockerfile de nodejs)</w:t>
       </w:r>
     </w:p>
     <w:p>
@@ -3963,33 +3904,7 @@
         <w:ind w:left="567"/>
       </w:pPr>
       <w:r>
-        <w:t xml:space="preserve">Le container de </w:t>
-      </w:r>
-      <w:proofErr w:type="spellStart"/>
-      <w:r>
-        <w:t>nodejs</w:t>
-      </w:r>
-      <w:proofErr w:type="spellEnd"/>
-      <w:r>
-        <w:t xml:space="preserve"> est créer grâce à deux étape, tout d’abord le fichier </w:t>
-      </w:r>
-      <w:proofErr w:type="spellStart"/>
-      <w:proofErr w:type="gramStart"/>
-      <w:r>
-        <w:t>nodejs.dockerfile</w:t>
-      </w:r>
-      <w:proofErr w:type="spellEnd"/>
-      <w:proofErr w:type="gramEnd"/>
-      <w:r>
-        <w:t xml:space="preserve"> permet de créer l’image du container. Puis le </w:t>
-      </w:r>
-      <w:proofErr w:type="spellStart"/>
-      <w:r>
-        <w:t>dockercompose</w:t>
-      </w:r>
-      <w:proofErr w:type="spellEnd"/>
-      <w:r>
-        <w:t xml:space="preserve"> appelle ce fichier pour que celui-ci se lance avec les deux autres. </w:t>
+        <w:t xml:space="preserve">Le container de nodejs est créer grâce à deux étape, tout d’abord le fichier nodejs.dockerfile permet de créer l’image du container. Puis le dockercompose appelle ce fichier pour que celui-ci se lance avec les deux autres. </w:t>
       </w:r>
     </w:p>
     <w:p>
@@ -4004,15 +3919,7 @@
         <w:ind w:left="567"/>
       </w:pPr>
       <w:r>
-        <w:t>Pour mettre en place ces différent container nous devons nous rendre dans le dossier où se situe le fichier docker-</w:t>
-      </w:r>
-      <w:proofErr w:type="spellStart"/>
-      <w:r>
-        <w:t>compose.yml</w:t>
-      </w:r>
-      <w:proofErr w:type="spellEnd"/>
-      <w:r>
-        <w:t xml:space="preserve"> puis dans un terminal de commande exécuter la commande suivante.</w:t>
+        <w:t>Pour mettre en place ces différent container nous devons nous rendre dans le dossier où se situe le fichier docker-compose.yml puis dans un terminal de commande exécuter la commande suivante.</w:t>
       </w:r>
     </w:p>
     <w:p>
@@ -4094,7 +4001,6 @@
       <w:r>
         <w:t xml:space="preserve"> avec </w:t>
       </w:r>
-      <w:proofErr w:type="spellStart"/>
       <w:r>
         <w:rPr>
           <w:i/>
@@ -4102,7 +4008,6 @@
         </w:rPr>
         <w:t>npm</w:t>
       </w:r>
-      <w:proofErr w:type="spellEnd"/>
       <w:r>
         <w:t xml:space="preserve">, puis dans notre application établir la connexion. </w:t>
       </w:r>
@@ -4120,6 +4025,9 @@
         <w:jc w:val="center"/>
       </w:pPr>
       <w:r>
+        <w:rPr>
+          <w:noProof/>
+        </w:rPr>
         <w:lastRenderedPageBreak/>
         <w:drawing>
           <wp:inline distT="0" distB="0" distL="0" distR="0" wp14:anchorId="6363915A" wp14:editId="676BD323">
@@ -4183,23 +4091,12 @@
       <w:r>
         <w:t xml:space="preserve">puis nous créons la connexion grâce à </w:t>
       </w:r>
-      <w:proofErr w:type="spellStart"/>
-      <w:proofErr w:type="gramStart"/>
       <w:r>
         <w:rPr>
           <w:i/>
           <w:iCs/>
         </w:rPr>
-        <w:t>mysql.createConnection</w:t>
-      </w:r>
-      <w:proofErr w:type="spellEnd"/>
-      <w:proofErr w:type="gramEnd"/>
-      <w:r>
-        <w:rPr>
-          <w:i/>
-          <w:iCs/>
-        </w:rPr>
-        <w:t>()</w:t>
+        <w:t>mysql.createConnection()</w:t>
       </w:r>
       <w:r>
         <w:t>, en insérant les bonne information de notre container ainsi que notre base de données (Attention la base de données doit être créer sinon la connexion de pourra pas se faire)</w:t>
@@ -4224,54 +4121,14 @@
         </w:rPr>
       </w:pPr>
       <w:r>
-        <w:t xml:space="preserve">L’host, correspond à </w:t>
-      </w:r>
-      <w:proofErr w:type="spellStart"/>
-      <w:r>
-        <w:t>l’Ip</w:t>
-      </w:r>
-      <w:proofErr w:type="spellEnd"/>
-      <w:r>
-        <w:t xml:space="preserve"> du container de base de données. Nous pouvons l’obtenir en exécutant la commande </w:t>
+        <w:t xml:space="preserve">L’host, correspond à l’Ip du container de base de données. Nous pouvons l’obtenir en exécutant la commande </w:t>
       </w:r>
       <w:r>
         <w:rPr>
           <w:i/>
           <w:iCs/>
         </w:rPr>
-        <w:t xml:space="preserve">docker </w:t>
-      </w:r>
-      <w:proofErr w:type="spellStart"/>
-      <w:r>
-        <w:rPr>
-          <w:i/>
-          <w:iCs/>
-        </w:rPr>
-        <w:t>inspect</w:t>
-      </w:r>
-      <w:proofErr w:type="spellEnd"/>
-      <w:r>
-        <w:rPr>
-          <w:i/>
-          <w:iCs/>
-        </w:rPr>
-        <w:t xml:space="preserve"> &lt;nom-du-container-</w:t>
-      </w:r>
-      <w:proofErr w:type="spellStart"/>
-      <w:r>
-        <w:rPr>
-          <w:i/>
-          <w:iCs/>
-        </w:rPr>
-        <w:t>db</w:t>
-      </w:r>
-      <w:proofErr w:type="spellEnd"/>
-      <w:r>
-        <w:rPr>
-          <w:i/>
-          <w:iCs/>
-        </w:rPr>
-        <w:t>&gt;.</w:t>
+        <w:t>docker inspect &lt;nom-du-container-db&gt;.</w:t>
       </w:r>
     </w:p>
     <w:p>
@@ -4290,15 +4147,7 @@
         <w:ind w:left="567"/>
       </w:pPr>
       <w:r>
-        <w:t xml:space="preserve">Le port est celui par défaut du container </w:t>
-      </w:r>
-      <w:proofErr w:type="spellStart"/>
-      <w:r>
-        <w:t>mysql</w:t>
-      </w:r>
-      <w:proofErr w:type="spellEnd"/>
-      <w:r>
-        <w:t>.</w:t>
+        <w:t>Le port est celui par défaut du container mysql.</w:t>
       </w:r>
     </w:p>
     <w:p>
@@ -4358,6 +4207,9 @@
         <w:jc w:val="center"/>
       </w:pPr>
       <w:r>
+        <w:rPr>
+          <w:noProof/>
+        </w:rPr>
         <w:drawing>
           <wp:inline distT="0" distB="0" distL="0" distR="0" wp14:anchorId="39C7FB05" wp14:editId="2770F8BA">
             <wp:extent cx="1416123" cy="444523"/>
@@ -4407,15 +4259,7 @@
         <w:ind w:left="567"/>
       </w:pPr>
       <w:r>
-        <w:t xml:space="preserve">Pour récupérer ses deux fichiers, j’ai exécuté la commande suivant avec le CLI de </w:t>
-      </w:r>
-      <w:proofErr w:type="spellStart"/>
-      <w:r>
-        <w:t>OpenSSL</w:t>
-      </w:r>
-      <w:proofErr w:type="spellEnd"/>
-      <w:r>
-        <w:t>.</w:t>
+        <w:t>Pour récupérer ses deux fichiers, j’ai exécuté la commande suivant avec le CLI de OpenSSL.</w:t>
       </w:r>
     </w:p>
     <w:p>
@@ -4498,17 +4342,7 @@
         <w:t xml:space="preserve">Celui-ci va ensuite nous demander des informations pour pouvoirs générer </w:t>
       </w:r>
       <w:r>
-        <w:t xml:space="preserve">ces deux fichiers. Puis lorsque nous avons générer ses deux fichiers nous pouvons les intégrer </w:t>
-      </w:r>
-      <w:proofErr w:type="spellStart"/>
-      <w:proofErr w:type="gramStart"/>
-      <w:r>
-        <w:t>a</w:t>
-      </w:r>
-      <w:proofErr w:type="spellEnd"/>
-      <w:proofErr w:type="gramEnd"/>
-      <w:r>
-        <w:t xml:space="preserve"> notre application.</w:t>
+        <w:t>ces deux fichiers. Puis lorsque nous avons générer ses deux fichiers nous pouvons les intégrer a notre application.</w:t>
       </w:r>
     </w:p>
     <w:p>
@@ -4524,6 +4358,9 @@
         <w:jc w:val="center"/>
       </w:pPr>
       <w:r>
+        <w:rPr>
+          <w:noProof/>
+        </w:rPr>
         <w:drawing>
           <wp:inline distT="0" distB="0" distL="0" distR="0" wp14:anchorId="4E1B8AF7" wp14:editId="19C8F52E">
             <wp:extent cx="1562180" cy="628682"/>
@@ -4589,6 +4426,9 @@
         <w:jc w:val="center"/>
       </w:pPr>
       <w:r>
+        <w:rPr>
+          <w:noProof/>
+        </w:rPr>
         <w:lastRenderedPageBreak/>
         <w:drawing>
           <wp:inline distT="0" distB="0" distL="0" distR="0" wp14:anchorId="4719658E" wp14:editId="4FFD229F">
@@ -4639,13 +4479,14 @@
         <w:ind w:left="567"/>
       </w:pPr>
       <w:r>
-        <w:t xml:space="preserve">Qui </w:t>
-      </w:r>
-      <w:proofErr w:type="gramStart"/>
+        <w:t>Ils</w:t>
+      </w:r>
+      <w:r>
+        <w:t xml:space="preserve"> </w:t>
+      </w:r>
       <w:r>
         <w:t>vont nous</w:t>
       </w:r>
-      <w:proofErr w:type="gramEnd"/>
       <w:r>
         <w:t xml:space="preserve"> permettre de lire les deux fichier </w:t>
       </w:r>
@@ -4683,6 +4524,9 @@
         <w:jc w:val="center"/>
       </w:pPr>
       <w:r>
+        <w:rPr>
+          <w:noProof/>
+        </w:rPr>
         <w:drawing>
           <wp:inline distT="0" distB="0" distL="0" distR="0" wp14:anchorId="5CBBF30B" wp14:editId="43B47577">
             <wp:extent cx="4153113" cy="1568531"/>
@@ -4792,13 +4636,8 @@
         <w:pStyle w:val="Retraitcorpsdetexte"/>
         <w:ind w:left="567"/>
       </w:pPr>
-    </w:p>
-    <w:p>
-      <w:pPr>
-        <w:pStyle w:val="Titre2"/>
-      </w:pPr>
-      <w:r>
-        <w:t>Profile du client</w:t>
+      <w:r>
+        <w:t>Pour effectuer la vérification de notre mot de passe, il nous faut tout d’abord ajouter un utilisateur avec un mot de passe hashé dans notre base de données.</w:t>
       </w:r>
     </w:p>
     <w:p>
@@ -4806,17 +4645,6 @@
         <w:pStyle w:val="Retraitcorpsdetexte"/>
         <w:ind w:left="567"/>
       </w:pPr>
-      <w:r>
-        <w:t xml:space="preserve">Actuel : Pas présent </w:t>
-      </w:r>
-    </w:p>
-    <w:p>
-      <w:pPr>
-        <w:pStyle w:val="Titre2"/>
-      </w:pPr>
-      <w:r>
-        <w:t>Administration</w:t>
-      </w:r>
     </w:p>
     <w:p>
       <w:pPr>
@@ -4824,7 +4652,48 @@
         <w:ind w:left="567"/>
       </w:pPr>
       <w:r>
-        <w:t xml:space="preserve">Actuel : Route nécessitant l’authentification pour être accéder </w:t>
+        <w:drawing>
+          <wp:inline distT="0" distB="0" distL="0" distR="0" wp14:anchorId="08554FC1" wp14:editId="66A907A2">
+            <wp:extent cx="5660178" cy="393700"/>
+            <wp:effectExtent l="0" t="0" r="0" b="6350"/>
+            <wp:docPr id="660062680" name="Image 1"/>
+            <wp:cNvGraphicFramePr>
+              <a:graphicFrameLocks xmlns:a="http://schemas.openxmlformats.org/drawingml/2006/main" noChangeAspect="1"/>
+            </wp:cNvGraphicFramePr>
+            <a:graphic xmlns:a="http://schemas.openxmlformats.org/drawingml/2006/main">
+              <a:graphicData uri="http://schemas.openxmlformats.org/drawingml/2006/picture">
+                <pic:pic xmlns:pic="http://schemas.openxmlformats.org/drawingml/2006/picture">
+                  <pic:nvPicPr>
+                    <pic:cNvPr id="744549738" name=""/>
+                    <pic:cNvPicPr/>
+                  </pic:nvPicPr>
+                  <pic:blipFill rotWithShape="1">
+                    <a:blip r:embed="rId18"/>
+                    <a:srcRect l="-527" b="37161"/>
+                    <a:stretch/>
+                  </pic:blipFill>
+                  <pic:spPr bwMode="auto">
+                    <a:xfrm>
+                      <a:off x="0" y="0"/>
+                      <a:ext cx="5660719" cy="393738"/>
+                    </a:xfrm>
+                    <a:prstGeom prst="rect">
+                      <a:avLst/>
+                    </a:prstGeom>
+                    <a:ln>
+                      <a:noFill/>
+                    </a:ln>
+                    <a:extLst>
+                      <a:ext uri="{53640926-AAD7-44D8-BBD7-CCE9431645EC}">
+                        <a14:shadowObscured xmlns:a14="http://schemas.microsoft.com/office/drawing/2010/main"/>
+                      </a:ext>
+                    </a:extLst>
+                  </pic:spPr>
+                </pic:pic>
+              </a:graphicData>
+            </a:graphic>
+          </wp:inline>
+        </w:drawing>
       </w:r>
     </w:p>
     <w:p>
@@ -4839,31 +4708,7 @@
         <w:ind w:left="567"/>
       </w:pPr>
       <w:r>
-        <w:t xml:space="preserve">Objectif : Avoir </w:t>
-      </w:r>
-      <w:proofErr w:type="gramStart"/>
-      <w:r>
-        <w:t>un champs</w:t>
-      </w:r>
-      <w:proofErr w:type="gramEnd"/>
-      <w:r>
-        <w:t xml:space="preserve"> « </w:t>
-      </w:r>
-      <w:proofErr w:type="spellStart"/>
-      <w:r>
-        <w:t>is</w:t>
-      </w:r>
-      <w:proofErr w:type="spellEnd"/>
-      <w:r>
-        <w:t xml:space="preserve"> admin » pour pouvoir vérifier si l’utilisateur connecter un admin ou pas </w:t>
-      </w:r>
-    </w:p>
-    <w:p>
-      <w:pPr>
-        <w:pStyle w:val="Titre2"/>
-      </w:pPr>
-      <w:r>
-        <w:t>Protection contre les injections SQL</w:t>
+        <w:t>Ensuite nous devons installer les package « crypto » pour notre application. On se rend donc à l’emplacement de notre « package.json » puis nous exécutons la commande suivante pour effectuer l’installation.</w:t>
       </w:r>
     </w:p>
     <w:p>
@@ -4871,7 +4716,725 @@
         <w:pStyle w:val="Retraitcorpsdetexte"/>
         <w:ind w:left="567"/>
       </w:pPr>
-      <w:r>
+    </w:p>
+    <w:p>
+      <w:pPr>
+        <w:pStyle w:val="Retraitcorpsdetexte"/>
+        <w:ind w:left="567"/>
+        <w:rPr>
+          <w:color w:val="FFFFFF" w:themeColor="background1"/>
+        </w:rPr>
+      </w:pPr>
+      <w:r>
+        <w:rPr>
+          <w:color w:val="FFFFFF" w:themeColor="background1"/>
+          <w:highlight w:val="black"/>
+        </w:rPr>
+        <w:t>npm install crypto</w:t>
+      </w:r>
+    </w:p>
+    <w:p>
+      <w:pPr>
+        <w:pStyle w:val="Retraitcorpsdetexte"/>
+        <w:ind w:left="567"/>
+        <w:rPr>
+          <w:color w:val="FFFFFF" w:themeColor="background1"/>
+        </w:rPr>
+      </w:pPr>
+    </w:p>
+    <w:p>
+      <w:pPr>
+        <w:pStyle w:val="Retraitcorpsdetexte"/>
+        <w:ind w:left="567"/>
+      </w:pPr>
+      <w:r>
+        <w:t xml:space="preserve">Puis lorsque nous avons installé les packages, nous pouvons créer un nouveau fichier dans notre projet et nous appellerons « crypto.js ». Dans ce fichier nous allons importer crypto, et nous allons définir </w:t>
+      </w:r>
+      <w:r>
+        <w:t>deux fonctions</w:t>
+      </w:r>
+      <w:r>
+        <w:t>.</w:t>
+      </w:r>
+    </w:p>
+    <w:p>
+      <w:pPr>
+        <w:pStyle w:val="Retraitcorpsdetexte"/>
+        <w:ind w:left="567"/>
+      </w:pPr>
+    </w:p>
+    <w:p>
+      <w:pPr>
+        <w:pStyle w:val="Retraitcorpsdetexte"/>
+        <w:ind w:left="567"/>
+        <w:jc w:val="center"/>
+      </w:pPr>
+      <w:r>
+        <w:drawing>
+          <wp:inline distT="0" distB="0" distL="0" distR="0" wp14:anchorId="3B64AD4D" wp14:editId="1963142E">
+            <wp:extent cx="5353325" cy="1987652"/>
+            <wp:effectExtent l="0" t="0" r="0" b="0"/>
+            <wp:docPr id="326346835" name="Image 1" descr="Une image contenant texte, capture d’écran, Police&#10;&#10;Description générée automatiquement"/>
+            <wp:cNvGraphicFramePr>
+              <a:graphicFrameLocks xmlns:a="http://schemas.openxmlformats.org/drawingml/2006/main" noChangeAspect="1"/>
+            </wp:cNvGraphicFramePr>
+            <a:graphic xmlns:a="http://schemas.openxmlformats.org/drawingml/2006/main">
+              <a:graphicData uri="http://schemas.openxmlformats.org/drawingml/2006/picture">
+                <pic:pic xmlns:pic="http://schemas.openxmlformats.org/drawingml/2006/picture">
+                  <pic:nvPicPr>
+                    <pic:cNvPr id="326346835" name="Image 1" descr="Une image contenant texte, capture d’écran, Police&#10;&#10;Description générée automatiquement"/>
+                    <pic:cNvPicPr/>
+                  </pic:nvPicPr>
+                  <pic:blipFill>
+                    <a:blip r:embed="rId19"/>
+                    <a:stretch>
+                      <a:fillRect/>
+                    </a:stretch>
+                  </pic:blipFill>
+                  <pic:spPr>
+                    <a:xfrm>
+                      <a:off x="0" y="0"/>
+                      <a:ext cx="5353325" cy="1987652"/>
+                    </a:xfrm>
+                    <a:prstGeom prst="rect">
+                      <a:avLst/>
+                    </a:prstGeom>
+                  </pic:spPr>
+                </pic:pic>
+              </a:graphicData>
+            </a:graphic>
+          </wp:inline>
+        </w:drawing>
+      </w:r>
+    </w:p>
+    <w:p>
+      <w:pPr>
+        <w:pStyle w:val="Retraitcorpsdetexte"/>
+        <w:ind w:left="567"/>
+      </w:pPr>
+    </w:p>
+    <w:p>
+      <w:pPr>
+        <w:pStyle w:val="Retraitcorpsdetexte"/>
+        <w:ind w:left="567"/>
+      </w:pPr>
+      <w:r>
+        <w:t xml:space="preserve">Ces deux </w:t>
+      </w:r>
+      <w:r>
+        <w:t>fonctions vont</w:t>
+      </w:r>
+      <w:r>
+        <w:t xml:space="preserve"> nous permettre de comparer si deux hash sont identique, donc par la suite, si oui cela voudra dire que l’utilisateur sera identifié.</w:t>
+      </w:r>
+    </w:p>
+    <w:p>
+      <w:pPr>
+        <w:pStyle w:val="Retraitcorpsdetexte"/>
+        <w:ind w:left="567"/>
+      </w:pPr>
+      <w:r>
+        <w:lastRenderedPageBreak/>
+        <w:t>« hashPassword » permet de hasher un mot de passe entré en paramètre avec du sha256</w:t>
+      </w:r>
+      <w:r>
+        <w:t xml:space="preserve"> </w:t>
+      </w:r>
+      <w:r>
+        <w:t>avec comme output du hexadécimal.</w:t>
+      </w:r>
+    </w:p>
+    <w:p>
+      <w:pPr>
+        <w:pStyle w:val="Retraitcorpsdetexte"/>
+        <w:ind w:left="567"/>
+      </w:pPr>
+    </w:p>
+    <w:p>
+      <w:pPr>
+        <w:pStyle w:val="Retraitcorpsdetexte"/>
+        <w:ind w:left="567"/>
+      </w:pPr>
+      <w:r>
+        <w:t>Puis « comapreHashPassword » permet de comparer le hash de deux mots de passe entré en paramètre. Car le premier paramètre sera hashé grâce à la première fonction puis le deuxième paramètre est le mot de passe hashé que nous devons comparer.</w:t>
+      </w:r>
+    </w:p>
+    <w:p>
+      <w:pPr>
+        <w:pStyle w:val="Retraitcorpsdetexte"/>
+        <w:ind w:left="567"/>
+      </w:pPr>
+    </w:p>
+    <w:p>
+      <w:pPr>
+        <w:pStyle w:val="Retraitcorpsdetexte"/>
+        <w:ind w:left="567"/>
+      </w:pPr>
+      <w:r>
+        <w:t>TODO :</w:t>
+      </w:r>
+    </w:p>
+    <w:p>
+      <w:pPr>
+        <w:pStyle w:val="Retraitcorpsdetexte"/>
+        <w:numPr>
+          <w:ilvl w:val="0"/>
+          <w:numId w:val="53"/>
+        </w:numPr>
+      </w:pPr>
+      <w:r>
+        <w:t>Finir doc authentification</w:t>
+      </w:r>
+    </w:p>
+    <w:p>
+      <w:pPr>
+        <w:pStyle w:val="Retraitcorpsdetexte"/>
+        <w:numPr>
+          <w:ilvl w:val="0"/>
+          <w:numId w:val="53"/>
+        </w:numPr>
+      </w:pPr>
+      <w:r>
+        <w:t>Faire présentation</w:t>
+      </w:r>
+    </w:p>
+    <w:p>
+      <w:pPr>
+        <w:pStyle w:val="Retraitcorpsdetexte"/>
+        <w:numPr>
+          <w:ilvl w:val="0"/>
+          <w:numId w:val="53"/>
+        </w:numPr>
+      </w:pPr>
+      <w:r>
+        <w:t>Faire mini interface</w:t>
+      </w:r>
+    </w:p>
+    <w:p>
+      <w:pPr>
+        <w:pStyle w:val="Retraitcorpsdetexte"/>
+        <w:ind w:left="567"/>
+      </w:pPr>
+    </w:p>
+    <w:p>
+      <w:pPr>
+        <w:pStyle w:val="Titre2"/>
+      </w:pPr>
+      <w:r>
+        <w:t>Administration</w:t>
+      </w:r>
+    </w:p>
+    <w:p>
+      <w:pPr>
+        <w:pStyle w:val="Retraitcorpsdetexte"/>
+        <w:ind w:left="567"/>
+      </w:pPr>
+      <w:r>
+        <w:t>Pour la page Admin, nous devons rajouter dans notre base de données un champs « Rôle » pour chaque utilisateur, par défaut nous allons lui attribuer la valeur « user ». Ensuite nous pouvons créer un nouvel utilisateur est lui attribuer le rôle « Admin »</w:t>
+      </w:r>
+    </w:p>
+    <w:p>
+      <w:pPr>
+        <w:pStyle w:val="Retraitcorpsdetexte"/>
+        <w:ind w:left="567"/>
+      </w:pPr>
+    </w:p>
+    <w:p>
+      <w:pPr>
+        <w:pStyle w:val="Retraitcorpsdetexte"/>
+        <w:ind w:left="567"/>
+        <w:jc w:val="center"/>
+      </w:pPr>
+      <w:r>
+        <w:drawing>
+          <wp:inline distT="0" distB="0" distL="0" distR="0" wp14:anchorId="4441F265" wp14:editId="517C5462">
+            <wp:extent cx="5631083" cy="654685"/>
+            <wp:effectExtent l="0" t="0" r="8255" b="0"/>
+            <wp:docPr id="744549738" name="Image 1"/>
+            <wp:cNvGraphicFramePr>
+              <a:graphicFrameLocks xmlns:a="http://schemas.openxmlformats.org/drawingml/2006/main" noChangeAspect="1"/>
+            </wp:cNvGraphicFramePr>
+            <a:graphic xmlns:a="http://schemas.openxmlformats.org/drawingml/2006/main">
+              <a:graphicData uri="http://schemas.openxmlformats.org/drawingml/2006/picture">
+                <pic:pic xmlns:pic="http://schemas.openxmlformats.org/drawingml/2006/picture">
+                  <pic:nvPicPr>
+                    <pic:cNvPr id="744549738" name=""/>
+                    <pic:cNvPicPr/>
+                  </pic:nvPicPr>
+                  <pic:blipFill>
+                    <a:blip r:embed="rId18"/>
+                    <a:stretch>
+                      <a:fillRect/>
+                    </a:stretch>
+                  </pic:blipFill>
+                  <pic:spPr>
+                    <a:xfrm>
+                      <a:off x="0" y="0"/>
+                      <a:ext cx="5633487" cy="654965"/>
+                    </a:xfrm>
+                    <a:prstGeom prst="rect">
+                      <a:avLst/>
+                    </a:prstGeom>
+                  </pic:spPr>
+                </pic:pic>
+              </a:graphicData>
+            </a:graphic>
+          </wp:inline>
+        </w:drawing>
+      </w:r>
+    </w:p>
+    <w:p>
+      <w:pPr>
+        <w:pStyle w:val="Retraitcorpsdetexte"/>
+        <w:ind w:left="567"/>
+      </w:pPr>
+    </w:p>
+    <w:p>
+      <w:pPr>
+        <w:pStyle w:val="Retraitcorpsdetexte"/>
+        <w:ind w:left="567"/>
+      </w:pPr>
+      <w:r>
+        <w:t>Ensuite nous devons récupérer ce champs « rôle » dans notre token, nous allons donc rajouter cette donnée lorsqu’on signe celui-ci</w:t>
+      </w:r>
+      <w:r>
+        <w:t>.</w:t>
+      </w:r>
+    </w:p>
+    <w:p>
+      <w:pPr>
+        <w:pStyle w:val="Retraitcorpsdetexte"/>
+        <w:ind w:left="567"/>
+      </w:pPr>
+    </w:p>
+    <w:p>
+      <w:pPr>
+        <w:pStyle w:val="Retraitcorpsdetexte"/>
+        <w:ind w:left="567"/>
+        <w:jc w:val="center"/>
+      </w:pPr>
+      <w:r>
+        <w:drawing>
+          <wp:inline distT="0" distB="0" distL="0" distR="0" wp14:anchorId="242049B1" wp14:editId="0E31ABF6">
+            <wp:extent cx="3854648" cy="1257365"/>
+            <wp:effectExtent l="0" t="0" r="0" b="0"/>
+            <wp:docPr id="408602026" name="Image 1" descr="Une image contenant texte, capture d’écran, Police&#10;&#10;Description générée automatiquement"/>
+            <wp:cNvGraphicFramePr>
+              <a:graphicFrameLocks xmlns:a="http://schemas.openxmlformats.org/drawingml/2006/main" noChangeAspect="1"/>
+            </wp:cNvGraphicFramePr>
+            <a:graphic xmlns:a="http://schemas.openxmlformats.org/drawingml/2006/main">
+              <a:graphicData uri="http://schemas.openxmlformats.org/drawingml/2006/picture">
+                <pic:pic xmlns:pic="http://schemas.openxmlformats.org/drawingml/2006/picture">
+                  <pic:nvPicPr>
+                    <pic:cNvPr id="408602026" name="Image 1" descr="Une image contenant texte, capture d’écran, Police&#10;&#10;Description générée automatiquement"/>
+                    <pic:cNvPicPr/>
+                  </pic:nvPicPr>
+                  <pic:blipFill>
+                    <a:blip r:embed="rId20"/>
+                    <a:stretch>
+                      <a:fillRect/>
+                    </a:stretch>
+                  </pic:blipFill>
+                  <pic:spPr>
+                    <a:xfrm>
+                      <a:off x="0" y="0"/>
+                      <a:ext cx="3854648" cy="1257365"/>
+                    </a:xfrm>
+                    <a:prstGeom prst="rect">
+                      <a:avLst/>
+                    </a:prstGeom>
+                  </pic:spPr>
+                </pic:pic>
+              </a:graphicData>
+            </a:graphic>
+          </wp:inline>
+        </w:drawing>
+      </w:r>
+    </w:p>
+    <w:p>
+      <w:pPr>
+        <w:pStyle w:val="Retraitcorpsdetexte"/>
+        <w:ind w:left="567"/>
+        <w:jc w:val="center"/>
+      </w:pPr>
+    </w:p>
+    <w:p>
+      <w:pPr>
+        <w:pStyle w:val="Retraitcorpsdetexte"/>
+        <w:ind w:left="567"/>
+      </w:pPr>
+      <w:r>
+        <w:t>Ensuite, lorsque nous avons rajouter le rôle dans le token, nous allons définir le « req.user » avec la valeur du token lorsque nous le vérifions lorsqu’un utilisateur se login.</w:t>
+      </w:r>
+    </w:p>
+    <w:p>
+      <w:pPr>
+        <w:pStyle w:val="Retraitcorpsdetexte"/>
+        <w:ind w:left="567"/>
+      </w:pPr>
+    </w:p>
+    <w:p>
+      <w:pPr>
+        <w:pStyle w:val="Retraitcorpsdetexte"/>
+        <w:ind w:left="567"/>
+        <w:jc w:val="center"/>
+      </w:pPr>
+      <w:r>
+        <w:rPr>
+          <w:noProof/>
+        </w:rPr>
+        <w:lastRenderedPageBreak/>
+        <mc:AlternateContent>
+          <mc:Choice Requires="wps">
+            <w:drawing>
+              <wp:anchor distT="0" distB="0" distL="114300" distR="114300" simplePos="0" relativeHeight="251659264" behindDoc="0" locked="0" layoutInCell="1" allowOverlap="1" wp14:anchorId="033CFD4F" wp14:editId="10FE8A2A">
+                <wp:simplePos x="0" y="0"/>
+                <wp:positionH relativeFrom="column">
+                  <wp:posOffset>685302</wp:posOffset>
+                </wp:positionH>
+                <wp:positionV relativeFrom="paragraph">
+                  <wp:posOffset>3168087</wp:posOffset>
+                </wp:positionV>
+                <wp:extent cx="1776714" cy="243069"/>
+                <wp:effectExtent l="0" t="0" r="14605" b="24130"/>
+                <wp:wrapNone/>
+                <wp:docPr id="346832334" name="Rectangle 1"/>
+                <wp:cNvGraphicFramePr/>
+                <a:graphic xmlns:a="http://schemas.openxmlformats.org/drawingml/2006/main">
+                  <a:graphicData uri="http://schemas.microsoft.com/office/word/2010/wordprocessingShape">
+                    <wps:wsp>
+                      <wps:cNvSpPr/>
+                      <wps:spPr>
+                        <a:xfrm>
+                          <a:off x="0" y="0"/>
+                          <a:ext cx="1776714" cy="243069"/>
+                        </a:xfrm>
+                        <a:prstGeom prst="rect">
+                          <a:avLst/>
+                        </a:prstGeom>
+                        <a:noFill/>
+                        <a:ln w="19050">
+                          <a:solidFill>
+                            <a:srgbClr val="FF0000"/>
+                          </a:solidFill>
+                        </a:ln>
+                      </wps:spPr>
+                      <wps:style>
+                        <a:lnRef idx="2">
+                          <a:schemeClr val="accent1">
+                            <a:shade val="15000"/>
+                          </a:schemeClr>
+                        </a:lnRef>
+                        <a:fillRef idx="1">
+                          <a:schemeClr val="accent1"/>
+                        </a:fillRef>
+                        <a:effectRef idx="0">
+                          <a:schemeClr val="accent1"/>
+                        </a:effectRef>
+                        <a:fontRef idx="minor">
+                          <a:schemeClr val="lt1"/>
+                        </a:fontRef>
+                      </wps:style>
+                      <wps:bodyPr rot="0" spcFirstLastPara="0" vertOverflow="overflow" horzOverflow="overflow" vert="horz" wrap="square" lIns="91440" tIns="45720" rIns="91440" bIns="45720" numCol="1" spcCol="0" rtlCol="0" fromWordArt="0" anchor="ctr" anchorCtr="0" forceAA="0" compatLnSpc="1">
+                        <a:prstTxWarp prst="textNoShape">
+                          <a:avLst/>
+                        </a:prstTxWarp>
+                        <a:noAutofit/>
+                      </wps:bodyPr>
+                    </wps:wsp>
+                  </a:graphicData>
+                </a:graphic>
+              </wp:anchor>
+            </w:drawing>
+          </mc:Choice>
+          <mc:Fallback>
+            <w:pict>
+              <v:rect w14:anchorId="2F45ECC8" id="Rectangle 1" o:spid="_x0000_s1026" style="position:absolute;margin-left:53.95pt;margin-top:249.45pt;width:139.9pt;height:19.15pt;z-index:251659264;visibility:visible;mso-wrap-style:square;mso-wrap-distance-left:9pt;mso-wrap-distance-top:0;mso-wrap-distance-right:9pt;mso-wrap-distance-bottom:0;mso-position-horizontal:absolute;mso-position-horizontal-relative:text;mso-position-vertical:absolute;mso-position-vertical-relative:text;v-text-anchor:middle" o:gfxdata="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" filled="f" strokecolor="red" strokeweight="1.5pt"/>
+            </w:pict>
+          </mc:Fallback>
+        </mc:AlternateContent>
+      </w:r>
+      <w:r>
+        <w:drawing>
+          <wp:inline distT="0" distB="0" distL="0" distR="0" wp14:anchorId="36025D86" wp14:editId="557292C0">
+            <wp:extent cx="5759450" cy="3830955"/>
+            <wp:effectExtent l="0" t="0" r="0" b="0"/>
+            <wp:docPr id="94587362" name="Image 1" descr="Une image contenant texte, capture d’écran, logiciel&#10;&#10;Description générée automatiquement"/>
+            <wp:cNvGraphicFramePr>
+              <a:graphicFrameLocks xmlns:a="http://schemas.openxmlformats.org/drawingml/2006/main" noChangeAspect="1"/>
+            </wp:cNvGraphicFramePr>
+            <a:graphic xmlns:a="http://schemas.openxmlformats.org/drawingml/2006/main">
+              <a:graphicData uri="http://schemas.openxmlformats.org/drawingml/2006/picture">
+                <pic:pic xmlns:pic="http://schemas.openxmlformats.org/drawingml/2006/picture">
+                  <pic:nvPicPr>
+                    <pic:cNvPr id="94587362" name="Image 1" descr="Une image contenant texte, capture d’écran, logiciel&#10;&#10;Description générée automatiquement"/>
+                    <pic:cNvPicPr/>
+                  </pic:nvPicPr>
+                  <pic:blipFill>
+                    <a:blip r:embed="rId21"/>
+                    <a:stretch>
+                      <a:fillRect/>
+                    </a:stretch>
+                  </pic:blipFill>
+                  <pic:spPr>
+                    <a:xfrm>
+                      <a:off x="0" y="0"/>
+                      <a:ext cx="5759450" cy="3830955"/>
+                    </a:xfrm>
+                    <a:prstGeom prst="rect">
+                      <a:avLst/>
+                    </a:prstGeom>
+                  </pic:spPr>
+                </pic:pic>
+              </a:graphicData>
+            </a:graphic>
+          </wp:inline>
+        </w:drawing>
+      </w:r>
+    </w:p>
+    <w:p>
+      <w:pPr>
+        <w:pStyle w:val="Retraitcorpsdetexte"/>
+        <w:ind w:left="567"/>
+      </w:pPr>
+    </w:p>
+    <w:p>
+      <w:pPr>
+        <w:pStyle w:val="Retraitcorpsdetexte"/>
+        <w:ind w:left="567"/>
+      </w:pPr>
+      <w:r>
+        <w:t>Ensuite lorsque nous avons données ces informations au req.user, nous avons accès au rôle de l’utilisateur quand celui-ci est connecter (donc grâce au token).</w:t>
+      </w:r>
+    </w:p>
+    <w:p>
+      <w:pPr>
+        <w:pStyle w:val="Retraitcorpsdetexte"/>
+        <w:ind w:left="567"/>
+      </w:pPr>
+    </w:p>
+    <w:p>
+      <w:pPr>
+        <w:pStyle w:val="Retraitcorpsdetexte"/>
+        <w:ind w:left="567"/>
+      </w:pPr>
+      <w:r>
+        <w:t>Nous pouvons donc définir notre fonction qui va permettre de vérifier le rôle de l’utilisateur dans notre fichier User.</w:t>
+      </w:r>
+    </w:p>
+    <w:p>
+      <w:pPr>
+        <w:pStyle w:val="Retraitcorpsdetexte"/>
+        <w:ind w:left="567"/>
+      </w:pPr>
+    </w:p>
+    <w:p>
+      <w:pPr>
+        <w:pStyle w:val="Retraitcorpsdetexte"/>
+        <w:ind w:left="567"/>
+        <w:jc w:val="center"/>
+      </w:pPr>
+      <w:r>
+        <w:drawing>
+          <wp:inline distT="0" distB="0" distL="0" distR="0" wp14:anchorId="1F60DB0E" wp14:editId="1C35BA27">
+            <wp:extent cx="5512083" cy="2444876"/>
+            <wp:effectExtent l="0" t="0" r="0" b="0"/>
+            <wp:docPr id="443666589" name="Image 1" descr="Une image contenant texte, capture d’écran, affichage, Police&#10;&#10;Description générée automatiquement"/>
+            <wp:cNvGraphicFramePr>
+              <a:graphicFrameLocks xmlns:a="http://schemas.openxmlformats.org/drawingml/2006/main" noChangeAspect="1"/>
+            </wp:cNvGraphicFramePr>
+            <a:graphic xmlns:a="http://schemas.openxmlformats.org/drawingml/2006/main">
+              <a:graphicData uri="http://schemas.openxmlformats.org/drawingml/2006/picture">
+                <pic:pic xmlns:pic="http://schemas.openxmlformats.org/drawingml/2006/picture">
+                  <pic:nvPicPr>
+                    <pic:cNvPr id="443666589" name="Image 1" descr="Une image contenant texte, capture d’écran, affichage, Police&#10;&#10;Description générée automatiquement"/>
+                    <pic:cNvPicPr/>
+                  </pic:nvPicPr>
+                  <pic:blipFill>
+                    <a:blip r:embed="rId22"/>
+                    <a:stretch>
+                      <a:fillRect/>
+                    </a:stretch>
+                  </pic:blipFill>
+                  <pic:spPr>
+                    <a:xfrm>
+                      <a:off x="0" y="0"/>
+                      <a:ext cx="5512083" cy="2444876"/>
+                    </a:xfrm>
+                    <a:prstGeom prst="rect">
+                      <a:avLst/>
+                    </a:prstGeom>
+                  </pic:spPr>
+                </pic:pic>
+              </a:graphicData>
+            </a:graphic>
+          </wp:inline>
+        </w:drawing>
+      </w:r>
+    </w:p>
+    <w:p>
+      <w:pPr>
+        <w:pStyle w:val="Retraitcorpsdetexte"/>
+        <w:ind w:left="567"/>
+        <w:jc w:val="center"/>
+      </w:pPr>
+    </w:p>
+    <w:p>
+      <w:pPr>
+        <w:pStyle w:val="Retraitcorpsdetexte"/>
+        <w:ind w:left="567"/>
+      </w:pPr>
+      <w:r>
+        <w:t xml:space="preserve">Cette fonction attend en paramètre </w:t>
+      </w:r>
+      <w:r>
+        <w:t>un rôle</w:t>
+      </w:r>
+      <w:r>
+        <w:t xml:space="preserve"> (ici nous le définirons plus tard lors de l’appelle de la fonction). Puis elle va récupérer le rôle de l’utilisateur grâce au « req.user.userRole » et le donné comme valeur à une constante, puis nous allons comparer cette constante avec le rôle que nous avons passé en </w:t>
+      </w:r>
+      <w:r>
+        <w:t>paramètre</w:t>
+      </w:r>
+      <w:r>
+        <w:t xml:space="preserve">. Si c’est juste alors on continue, sinon la fonction nous renvoie un statue « 403 ». </w:t>
+      </w:r>
+    </w:p>
+    <w:p>
+      <w:pPr>
+        <w:pStyle w:val="Retraitcorpsdetexte"/>
+        <w:ind w:left="567"/>
+      </w:pPr>
+    </w:p>
+    <w:p>
+      <w:pPr>
+        <w:pStyle w:val="Retraitcorpsdetexte"/>
+        <w:ind w:left="567"/>
+      </w:pPr>
+      <w:r>
+        <w:t>Puis pour utiliser notre fonction et donc vérifier les rôles des utilisateurs, nous appelons notre fonction sur les routes exactement comme le « auth ».</w:t>
+      </w:r>
+    </w:p>
+    <w:p>
+      <w:pPr>
+        <w:pStyle w:val="Retraitcorpsdetexte"/>
+        <w:ind w:left="567"/>
+        <w:jc w:val="center"/>
+      </w:pPr>
+      <w:r>
+        <w:lastRenderedPageBreak/>
+        <w:drawing>
+          <wp:inline distT="0" distB="0" distL="0" distR="0" wp14:anchorId="10BA753E" wp14:editId="5C308C1C">
+            <wp:extent cx="5467631" cy="273064"/>
+            <wp:effectExtent l="0" t="0" r="0" b="0"/>
+            <wp:docPr id="1321515352" name="Image 1"/>
+            <wp:cNvGraphicFramePr>
+              <a:graphicFrameLocks xmlns:a="http://schemas.openxmlformats.org/drawingml/2006/main" noChangeAspect="1"/>
+            </wp:cNvGraphicFramePr>
+            <a:graphic xmlns:a="http://schemas.openxmlformats.org/drawingml/2006/main">
+              <a:graphicData uri="http://schemas.openxmlformats.org/drawingml/2006/picture">
+                <pic:pic xmlns:pic="http://schemas.openxmlformats.org/drawingml/2006/picture">
+                  <pic:nvPicPr>
+                    <pic:cNvPr id="1321515352" name=""/>
+                    <pic:cNvPicPr/>
+                  </pic:nvPicPr>
+                  <pic:blipFill>
+                    <a:blip r:embed="rId23"/>
+                    <a:stretch>
+                      <a:fillRect/>
+                    </a:stretch>
+                  </pic:blipFill>
+                  <pic:spPr>
+                    <a:xfrm>
+                      <a:off x="0" y="0"/>
+                      <a:ext cx="5467631" cy="273064"/>
+                    </a:xfrm>
+                    <a:prstGeom prst="rect">
+                      <a:avLst/>
+                    </a:prstGeom>
+                  </pic:spPr>
+                </pic:pic>
+              </a:graphicData>
+            </a:graphic>
+          </wp:inline>
+        </w:drawing>
+      </w:r>
+    </w:p>
+    <w:p>
+      <w:pPr>
+        <w:pStyle w:val="Retraitcorpsdetexte"/>
+        <w:ind w:left="567"/>
+      </w:pPr>
+    </w:p>
+    <w:p>
+      <w:pPr>
+        <w:pStyle w:val="Retraitcorpsdetexte"/>
+        <w:ind w:left="567"/>
+      </w:pPr>
+      <w:r>
+        <w:t xml:space="preserve">Cela veut dire que lorsque nous </w:t>
+      </w:r>
+      <w:r>
+        <w:t>définis serons</w:t>
+      </w:r>
+      <w:r>
+        <w:t xml:space="preserve"> une route qui ne peut être accéder uniquement par des Administrateurs, nous appellerons notre fonction de cette manière. De plus si nous </w:t>
+      </w:r>
+      <w:r>
+        <w:t>voulions par la suite ajouter d’autre rôle, nous pourrions</w:t>
+      </w:r>
+      <w:r>
+        <w:t xml:space="preserve"> également le faire de cette manière</w:t>
+      </w:r>
+    </w:p>
+    <w:p>
+      <w:pPr>
+        <w:pStyle w:val="Titre2"/>
+      </w:pPr>
+      <w:r>
+        <w:t>Protection contre les injections SQL</w:t>
+      </w:r>
+    </w:p>
+    <w:p>
+      <w:pPr>
+        <w:pStyle w:val="Retraitcorpsdetexte"/>
+        <w:ind w:left="567"/>
+      </w:pPr>
+      <w:r>
+        <w:t xml:space="preserve">Lorsque nous voulons effectuer des requêtes vers notre base de données de manière sécurisé et se protéger des injections SQL. Nous parlons de requêtes paramétrées. </w:t>
+      </w:r>
+    </w:p>
+    <w:p>
+      <w:pPr>
+        <w:pStyle w:val="Retraitcorpsdetexte"/>
+        <w:ind w:left="567"/>
+      </w:pPr>
+    </w:p>
+    <w:p>
+      <w:pPr>
+        <w:pStyle w:val="Retraitcorpsdetexte"/>
+        <w:ind w:left="567"/>
+      </w:pPr>
+      <w:r>
+        <w:t>Exemple :</w:t>
+      </w:r>
+    </w:p>
+    <w:p>
+      <w:pPr>
+        <w:pStyle w:val="Retraitcorpsdetexte"/>
+        <w:ind w:left="567"/>
+      </w:pPr>
+    </w:p>
+    <w:p>
+      <w:pPr>
+        <w:pStyle w:val="Retraitcorpsdetexte"/>
+        <w:ind w:left="567"/>
+        <w:jc w:val="center"/>
+      </w:pPr>
+      <w:r>
+        <w:rPr>
+          <w:noProof/>
+        </w:rPr>
         <w:drawing>
           <wp:inline distT="0" distB="0" distL="0" distR="0" wp14:anchorId="78018343" wp14:editId="6D15982C">
             <wp:extent cx="4597636" cy="368319"/>
@@ -4888,7 +5451,7 @@
                     <pic:cNvPicPr/>
                   </pic:nvPicPr>
                   <pic:blipFill>
-                    <a:blip r:embed="rId18"/>
+                    <a:blip r:embed="rId24"/>
                     <a:stretch>
                       <a:fillRect/>
                     </a:stretch>
@@ -4911,6 +5474,180 @@
     </w:p>
     <w:p>
       <w:pPr>
+        <w:pStyle w:val="Retraitcorpsdetexte"/>
+        <w:ind w:left="567"/>
+        <w:jc w:val="center"/>
+      </w:pPr>
+    </w:p>
+    <w:p>
+      <w:pPr>
+        <w:pStyle w:val="Retraitcorpsdetexte"/>
+        <w:ind w:left="567"/>
+      </w:pPr>
+      <w:r>
+        <w:t>Nous définissons notre « query », puis lors de la condition de recherche « WHERE » nous entrons notre condition de recherche, ici nous voulons sélectionner un username en particulier, puis nous rajouter uniquement un « ? » et non directement la valeur entrée par l’utilisateur.</w:t>
+      </w:r>
+    </w:p>
+    <w:p>
+      <w:pPr>
+        <w:pStyle w:val="Retraitcorpsdetexte"/>
+        <w:ind w:left="567"/>
+      </w:pPr>
+    </w:p>
+    <w:p>
+      <w:pPr>
+        <w:pStyle w:val="Retraitcorpsdetexte"/>
+        <w:ind w:left="567"/>
+      </w:pPr>
+      <w:r>
+        <w:t>De cette manière, lorsque nous appelons notre query dans la deuxième ligne nous ajouter le champs « [username] » qui est défini par la valeur entrée par l’utilisateur de cette manière notre fonction « connection.query » va automatiquement géré l’entré et permet d’éviter les injections SQL.</w:t>
+      </w:r>
+    </w:p>
+    <w:p>
+      <w:pPr>
+        <w:pStyle w:val="Titre2"/>
+      </w:pPr>
+      <w:r>
+        <w:t>Profile du client</w:t>
+      </w:r>
+    </w:p>
+    <w:p>
+      <w:pPr>
+        <w:pStyle w:val="Retraitcorpsdetexte"/>
+        <w:ind w:left="567"/>
+      </w:pPr>
+      <w:r>
+        <w:t xml:space="preserve">Après avoir défini notre « req.user » cela va être beaucoup plus simple de récupérer les données de l’utilisateur, car grâce au req.user nous avons récupérer </w:t>
+      </w:r>
+      <w:r>
+        <w:t>les données principales</w:t>
+      </w:r>
+      <w:r>
+        <w:t xml:space="preserve"> de l’utilisateur qui sont stocker dans le token (dans ce </w:t>
+      </w:r>
+      <w:r>
+        <w:t>cas-là</w:t>
+      </w:r>
+      <w:r>
+        <w:t xml:space="preserve"> ce qui nous intéresse est l’id). </w:t>
+      </w:r>
+    </w:p>
+    <w:p>
+      <w:pPr>
+        <w:pStyle w:val="Retraitcorpsdetexte"/>
+        <w:ind w:left="567"/>
+      </w:pPr>
+    </w:p>
+    <w:p>
+      <w:pPr>
+        <w:pStyle w:val="Retraitcorpsdetexte"/>
+        <w:ind w:left="567"/>
+      </w:pPr>
+      <w:r>
+        <w:t>Nous pouvons donc définir une nouvelle route User.</w:t>
+      </w:r>
+    </w:p>
+    <w:p>
+      <w:pPr>
+        <w:pStyle w:val="Retraitcorpsdetexte"/>
+        <w:ind w:left="567"/>
+      </w:pPr>
+    </w:p>
+    <w:p>
+      <w:pPr>
+        <w:pStyle w:val="Retraitcorpsdetexte"/>
+        <w:ind w:left="567"/>
+        <w:jc w:val="center"/>
+      </w:pPr>
+      <w:r>
+        <w:drawing>
+          <wp:inline distT="0" distB="0" distL="0" distR="0" wp14:anchorId="33ABAC4E" wp14:editId="5BFE025A">
+            <wp:extent cx="5759450" cy="3164205"/>
+            <wp:effectExtent l="0" t="0" r="0" b="0"/>
+            <wp:docPr id="42355371" name="Image 1" descr="Une image contenant texte, capture d’écran, affichage, logiciel&#10;&#10;Description générée automatiquement"/>
+            <wp:cNvGraphicFramePr>
+              <a:graphicFrameLocks xmlns:a="http://schemas.openxmlformats.org/drawingml/2006/main" noChangeAspect="1"/>
+            </wp:cNvGraphicFramePr>
+            <a:graphic xmlns:a="http://schemas.openxmlformats.org/drawingml/2006/main">
+              <a:graphicData uri="http://schemas.openxmlformats.org/drawingml/2006/picture">
+                <pic:pic xmlns:pic="http://schemas.openxmlformats.org/drawingml/2006/picture">
+                  <pic:nvPicPr>
+                    <pic:cNvPr id="42355371" name="Image 1" descr="Une image contenant texte, capture d’écran, affichage, logiciel&#10;&#10;Description générée automatiquement"/>
+                    <pic:cNvPicPr/>
+                  </pic:nvPicPr>
+                  <pic:blipFill>
+                    <a:blip r:embed="rId25"/>
+                    <a:stretch>
+                      <a:fillRect/>
+                    </a:stretch>
+                  </pic:blipFill>
+                  <pic:spPr>
+                    <a:xfrm>
+                      <a:off x="0" y="0"/>
+                      <a:ext cx="5759450" cy="3164205"/>
+                    </a:xfrm>
+                    <a:prstGeom prst="rect">
+                      <a:avLst/>
+                    </a:prstGeom>
+                  </pic:spPr>
+                </pic:pic>
+              </a:graphicData>
+            </a:graphic>
+          </wp:inline>
+        </w:drawing>
+      </w:r>
+    </w:p>
+    <w:p>
+      <w:pPr>
+        <w:pStyle w:val="Retraitcorpsdetexte"/>
+        <w:ind w:left="567"/>
+      </w:pPr>
+    </w:p>
+    <w:p>
+      <w:pPr>
+        <w:pStyle w:val="Retraitcorpsdetexte"/>
+        <w:ind w:left="567"/>
+      </w:pPr>
+      <w:r>
+        <w:lastRenderedPageBreak/>
+        <w:t xml:space="preserve">Celle-ci va être très simple. Tout d’abord, il ne faut pas oublier d’ajouter la partie authentification grâce au « auth ». Puis nous allons définir </w:t>
+      </w:r>
+      <w:r>
+        <w:t>notre requête préparée</w:t>
+      </w:r>
+      <w:r>
+        <w:t xml:space="preserve"> pour récupérer l’utilisateur </w:t>
+      </w:r>
+      <w:r>
+        <w:t>connecter</w:t>
+      </w:r>
+      <w:r>
+        <w:t xml:space="preserve"> de la base de données. Puisque nous définissons notre « req.user » et que celui-ci </w:t>
+      </w:r>
+      <w:r>
+        <w:t xml:space="preserve">possède </w:t>
+      </w:r>
+      <w:r>
+        <w:t>l’id de l’utilisateur, nous pouvons directement effectuer notre recherche selon l’id.</w:t>
+      </w:r>
+      <w:r>
+        <w:t xml:space="preserve"> Ensuite nous effectuons une rapide gestion des erreurs, si notre requête revoie </w:t>
+      </w:r>
+      <w:r>
+        <w:t>une erreur</w:t>
+      </w:r>
+      <w:r>
+        <w:t xml:space="preserve"> ou si notre requêtes nous renvoie aucun utilisateur. Pour finir nous envoyons le résultat avec un « res.json ».</w:t>
+      </w:r>
+    </w:p>
+    <w:p>
+      <w:pPr>
+        <w:pStyle w:val="Retraitcorpsdetexte"/>
+        <w:ind w:left="567"/>
+      </w:pPr>
+    </w:p>
+    <w:p>
+      <w:pPr>
         <w:pStyle w:val="Titre1"/>
       </w:pPr>
       <w:bookmarkStart w:id="21" w:name="_Toc165969653"/>
@@ -5005,15 +5742,7 @@
         <w:t xml:space="preserve"> projet.</w:t>
       </w:r>
       <w:r>
-        <w:t xml:space="preserve"> Indiquer </w:t>
-      </w:r>
-      <w:proofErr w:type="gramStart"/>
-      <w:r>
-        <w:t>les différence</w:t>
-      </w:r>
-      <w:proofErr w:type="gramEnd"/>
-      <w:r>
-        <w:t xml:space="preserve"> entre les planifications initiales et détaillées avec le journal de travail.</w:t>
+        <w:t xml:space="preserve"> Indiquer les différence entre les planifications initiales et détaillées avec le journal de travail.</w:t>
       </w:r>
     </w:p>
     <w:p>
@@ -5121,7 +5850,6 @@
         </w:numPr>
       </w:pPr>
       <w:r>
-        <w:lastRenderedPageBreak/>
         <w:t>Remerciements, signature, etc.</w:t>
       </w:r>
     </w:p>
@@ -5319,9 +6047,9 @@
       </w:r>
     </w:p>
     <w:sectPr>
-      <w:headerReference w:type="default" r:id="rId19"/>
-      <w:footerReference w:type="default" r:id="rId20"/>
-      <w:footerReference w:type="first" r:id="rId21"/>
+      <w:headerReference w:type="default" r:id="rId26"/>
+      <w:footerReference w:type="default" r:id="rId27"/>
+      <w:footerReference w:type="first" r:id="rId28"/>
       <w:pgSz w:w="11906" w:h="16838" w:code="9"/>
       <w:pgMar w:top="1418" w:right="1418" w:bottom="1418" w:left="1418" w:header="709" w:footer="709" w:gutter="0"/>
       <w:cols w:space="708"/>
@@ -5788,7 +6516,7 @@
               <w:noProof/>
               <w:szCs w:val="16"/>
             </w:rPr>
-            <w:t>00.00.0000 00:00</w:t>
+            <w:t>15.05.2024 12:15</w:t>
           </w:r>
           <w:r>
             <w:rPr>
@@ -5864,14 +6592,12 @@
         <w:lang w:val="it-IT"/>
       </w:rPr>
     </w:pPr>
-    <w:proofErr w:type="spellStart"/>
     <w:r>
       <w:rPr>
         <w:lang w:val="it-IT"/>
       </w:rPr>
       <w:t>Vennes</w:t>
     </w:r>
-    <w:proofErr w:type="spellEnd"/>
   </w:p>
   <w:p>
     <w:pPr>
@@ -5894,28 +6620,12 @@
         <w:lang w:val="it-IT"/>
       </w:rPr>
     </w:pPr>
-    <w:proofErr w:type="spellStart"/>
     <w:r>
       <w:rPr>
         <w:lang w:val="it-IT"/>
       </w:rPr>
-      <w:t>Gaël</w:t>
+      <w:t>Gaël Sonney</w:t>
     </w:r>
-    <w:proofErr w:type="spellEnd"/>
-    <w:r>
-      <w:rPr>
-        <w:lang w:val="it-IT"/>
-      </w:rPr>
-      <w:t xml:space="preserve"> </w:t>
-    </w:r>
-    <w:proofErr w:type="spellStart"/>
-    <w:r>
-      <w:rPr>
-        <w:lang w:val="it-IT"/>
-      </w:rPr>
-      <w:t>Sonney</w:t>
-    </w:r>
-    <w:proofErr w:type="spellEnd"/>
   </w:p>
   <w:p>
     <w:pPr>
@@ -6088,7 +6798,7 @@
         <v:path o:extrusionok="f" gradientshapeok="t" o:connecttype="rect"/>
         <o:lock v:ext="edit" aspectratio="t"/>
       </v:shapetype>
-      <v:shape id="_x0000_i1074" type="#_x0000_t75" style="width:11.5pt;height:11.5pt" o:bullet="t">
+      <v:shape id="_x0000_i1079" type="#_x0000_t75" style="width:11.35pt;height:11.35pt" o:bullet="t">
         <v:imagedata r:id="rId1" o:title="BD10263_"/>
       </v:shape>
     </w:pict>
@@ -8684,6 +9394,118 @@
     </w:lvl>
   </w:abstractNum>
   <w:abstractNum w:abstractNumId="32" w15:restartNumberingAfterBreak="0">
+    <w:nsid w:val="4E514D71"/>
+    <w:multiLevelType w:val="hybridMultilevel"/>
+    <w:tmpl w:val="01125742"/>
+    <w:lvl w:ilvl="0" w:tplc="612A07C8">
+      <w:numFmt w:val="bullet"/>
+      <w:lvlText w:val="-"/>
+      <w:lvlJc w:val="left"/>
+      <w:pPr>
+        <w:ind w:left="927" w:hanging="360"/>
+      </w:pPr>
+      <w:rPr>
+        <w:rFonts w:ascii="Century Gothic" w:eastAsia="Times New Roman" w:hAnsi="Century Gothic" w:cs="Times New Roman" w:hint="default"/>
+      </w:rPr>
+    </w:lvl>
+    <w:lvl w:ilvl="1" w:tplc="100C0003" w:tentative="1">
+      <w:start w:val="1"/>
+      <w:numFmt w:val="bullet"/>
+      <w:lvlText w:val="o"/>
+      <w:lvlJc w:val="left"/>
+      <w:pPr>
+        <w:ind w:left="1647" w:hanging="360"/>
+      </w:pPr>
+      <w:rPr>
+        <w:rFonts w:ascii="Courier New" w:hAnsi="Courier New" w:cs="Courier New" w:hint="default"/>
+      </w:rPr>
+    </w:lvl>
+    <w:lvl w:ilvl="2" w:tplc="100C0005" w:tentative="1">
+      <w:start w:val="1"/>
+      <w:numFmt w:val="bullet"/>
+      <w:lvlText w:val=""/>
+      <w:lvlJc w:val="left"/>
+      <w:pPr>
+        <w:ind w:left="2367" w:hanging="360"/>
+      </w:pPr>
+      <w:rPr>
+        <w:rFonts w:ascii="Wingdings" w:hAnsi="Wingdings" w:hint="default"/>
+      </w:rPr>
+    </w:lvl>
+    <w:lvl w:ilvl="3" w:tplc="100C0001" w:tentative="1">
+      <w:start w:val="1"/>
+      <w:numFmt w:val="bullet"/>
+      <w:lvlText w:val=""/>
+      <w:lvlJc w:val="left"/>
+      <w:pPr>
+        <w:ind w:left="3087" w:hanging="360"/>
+      </w:pPr>
+      <w:rPr>
+        <w:rFonts w:ascii="Symbol" w:hAnsi="Symbol" w:hint="default"/>
+      </w:rPr>
+    </w:lvl>
+    <w:lvl w:ilvl="4" w:tplc="100C0003" w:tentative="1">
+      <w:start w:val="1"/>
+      <w:numFmt w:val="bullet"/>
+      <w:lvlText w:val="o"/>
+      <w:lvlJc w:val="left"/>
+      <w:pPr>
+        <w:ind w:left="3807" w:hanging="360"/>
+      </w:pPr>
+      <w:rPr>
+        <w:rFonts w:ascii="Courier New" w:hAnsi="Courier New" w:cs="Courier New" w:hint="default"/>
+      </w:rPr>
+    </w:lvl>
+    <w:lvl w:ilvl="5" w:tplc="100C0005" w:tentative="1">
+      <w:start w:val="1"/>
+      <w:numFmt w:val="bullet"/>
+      <w:lvlText w:val=""/>
+      <w:lvlJc w:val="left"/>
+      <w:pPr>
+        <w:ind w:left="4527" w:hanging="360"/>
+      </w:pPr>
+      <w:rPr>
+        <w:rFonts w:ascii="Wingdings" w:hAnsi="Wingdings" w:hint="default"/>
+      </w:rPr>
+    </w:lvl>
+    <w:lvl w:ilvl="6" w:tplc="100C0001" w:tentative="1">
+      <w:start w:val="1"/>
+      <w:numFmt w:val="bullet"/>
+      <w:lvlText w:val=""/>
+      <w:lvlJc w:val="left"/>
+      <w:pPr>
+        <w:ind w:left="5247" w:hanging="360"/>
+      </w:pPr>
+      <w:rPr>
+        <w:rFonts w:ascii="Symbol" w:hAnsi="Symbol" w:hint="default"/>
+      </w:rPr>
+    </w:lvl>
+    <w:lvl w:ilvl="7" w:tplc="100C0003" w:tentative="1">
+      <w:start w:val="1"/>
+      <w:numFmt w:val="bullet"/>
+      <w:lvlText w:val="o"/>
+      <w:lvlJc w:val="left"/>
+      <w:pPr>
+        <w:ind w:left="5967" w:hanging="360"/>
+      </w:pPr>
+      <w:rPr>
+        <w:rFonts w:ascii="Courier New" w:hAnsi="Courier New" w:cs="Courier New" w:hint="default"/>
+      </w:rPr>
+    </w:lvl>
+    <w:lvl w:ilvl="8" w:tplc="100C0005" w:tentative="1">
+      <w:start w:val="1"/>
+      <w:numFmt w:val="bullet"/>
+      <w:lvlText w:val=""/>
+      <w:lvlJc w:val="left"/>
+      <w:pPr>
+        <w:ind w:left="6687" w:hanging="360"/>
+      </w:pPr>
+      <w:rPr>
+        <w:rFonts w:ascii="Wingdings" w:hAnsi="Wingdings" w:hint="default"/>
+      </w:rPr>
+    </w:lvl>
+  </w:abstractNum>
+  <w:abstractNum w:abstractNumId="33" w15:restartNumberingAfterBreak="0">
     <w:nsid w:val="55FE2729"/>
     <w:multiLevelType w:val="multilevel"/>
     <w:tmpl w:val="100C0023"/>
@@ -8770,7 +9592,7 @@
       </w:pPr>
     </w:lvl>
   </w:abstractNum>
-  <w:abstractNum w:abstractNumId="33" w15:restartNumberingAfterBreak="0">
+  <w:abstractNum w:abstractNumId="34" w15:restartNumberingAfterBreak="0">
     <w:nsid w:val="58933B2A"/>
     <w:multiLevelType w:val="multilevel"/>
     <w:tmpl w:val="100C0021"/>
@@ -8883,7 +9705,7 @@
       </w:rPr>
     </w:lvl>
   </w:abstractNum>
-  <w:abstractNum w:abstractNumId="34" w15:restartNumberingAfterBreak="0">
+  <w:abstractNum w:abstractNumId="35" w15:restartNumberingAfterBreak="0">
     <w:nsid w:val="5C877673"/>
     <w:multiLevelType w:val="multilevel"/>
     <w:tmpl w:val="100C0021"/>
@@ -8996,7 +9818,7 @@
       </w:rPr>
     </w:lvl>
   </w:abstractNum>
-  <w:abstractNum w:abstractNumId="35" w15:restartNumberingAfterBreak="0">
+  <w:abstractNum w:abstractNumId="36" w15:restartNumberingAfterBreak="0">
     <w:nsid w:val="5CBC53EC"/>
     <w:multiLevelType w:val="multilevel"/>
     <w:tmpl w:val="2F6EF210"/>
@@ -9109,7 +9931,7 @@
       </w:rPr>
     </w:lvl>
   </w:abstractNum>
-  <w:abstractNum w:abstractNumId="36" w15:restartNumberingAfterBreak="0">
+  <w:abstractNum w:abstractNumId="37" w15:restartNumberingAfterBreak="0">
     <w:nsid w:val="5CF1533A"/>
     <w:multiLevelType w:val="hybridMultilevel"/>
     <w:tmpl w:val="7D2EDF00"/>
@@ -9222,7 +10044,7 @@
       </w:rPr>
     </w:lvl>
   </w:abstractNum>
-  <w:abstractNum w:abstractNumId="37" w15:restartNumberingAfterBreak="0">
+  <w:abstractNum w:abstractNumId="38" w15:restartNumberingAfterBreak="0">
     <w:nsid w:val="5E424682"/>
     <w:multiLevelType w:val="multilevel"/>
     <w:tmpl w:val="100C001F"/>
@@ -9308,7 +10130,7 @@
       </w:pPr>
     </w:lvl>
   </w:abstractNum>
-  <w:abstractNum w:abstractNumId="38" w15:restartNumberingAfterBreak="0">
+  <w:abstractNum w:abstractNumId="39" w15:restartNumberingAfterBreak="0">
     <w:nsid w:val="63A9062F"/>
     <w:multiLevelType w:val="multilevel"/>
     <w:tmpl w:val="DCCE794A"/>
@@ -9448,7 +10270,7 @@
       </w:rPr>
     </w:lvl>
   </w:abstractNum>
-  <w:abstractNum w:abstractNumId="39" w15:restartNumberingAfterBreak="0">
+  <w:abstractNum w:abstractNumId="40" w15:restartNumberingAfterBreak="0">
     <w:nsid w:val="643F0961"/>
     <w:multiLevelType w:val="multilevel"/>
     <w:tmpl w:val="100C0021"/>
@@ -9561,7 +10383,7 @@
       </w:rPr>
     </w:lvl>
   </w:abstractNum>
-  <w:abstractNum w:abstractNumId="40" w15:restartNumberingAfterBreak="0">
+  <w:abstractNum w:abstractNumId="41" w15:restartNumberingAfterBreak="0">
     <w:nsid w:val="66726F5C"/>
     <w:multiLevelType w:val="hybridMultilevel"/>
     <w:tmpl w:val="C5481874"/>
@@ -9647,7 +10469,7 @@
       </w:pPr>
     </w:lvl>
   </w:abstractNum>
-  <w:abstractNum w:abstractNumId="41" w15:restartNumberingAfterBreak="0">
+  <w:abstractNum w:abstractNumId="42" w15:restartNumberingAfterBreak="0">
     <w:nsid w:val="6D6476B9"/>
     <w:multiLevelType w:val="multilevel"/>
     <w:tmpl w:val="100C0023"/>
@@ -9734,7 +10556,7 @@
       </w:pPr>
     </w:lvl>
   </w:abstractNum>
-  <w:abstractNum w:abstractNumId="42" w15:restartNumberingAfterBreak="0">
+  <w:abstractNum w:abstractNumId="43" w15:restartNumberingAfterBreak="0">
     <w:nsid w:val="70C03573"/>
     <w:multiLevelType w:val="multilevel"/>
     <w:tmpl w:val="100C0021"/>
@@ -9847,7 +10669,7 @@
       </w:rPr>
     </w:lvl>
   </w:abstractNum>
-  <w:abstractNum w:abstractNumId="43" w15:restartNumberingAfterBreak="0">
+  <w:abstractNum w:abstractNumId="44" w15:restartNumberingAfterBreak="0">
     <w:nsid w:val="79CD09A9"/>
     <w:multiLevelType w:val="multilevel"/>
     <w:tmpl w:val="100C0021"/>
@@ -9960,7 +10782,7 @@
       </w:rPr>
     </w:lvl>
   </w:abstractNum>
-  <w:abstractNum w:abstractNumId="44" w15:restartNumberingAfterBreak="0">
+  <w:abstractNum w:abstractNumId="45" w15:restartNumberingAfterBreak="0">
     <w:nsid w:val="7E7F1C51"/>
     <w:multiLevelType w:val="multilevel"/>
     <w:tmpl w:val="100C0021"/>
@@ -10083,10 +10905,10 @@
     <w:abstractNumId w:val="15"/>
   </w:num>
   <w:num w:numId="4" w16cid:durableId="859197159">
-    <w:abstractNumId w:val="38"/>
+    <w:abstractNumId w:val="39"/>
   </w:num>
   <w:num w:numId="5" w16cid:durableId="1671331500">
-    <w:abstractNumId w:val="38"/>
+    <w:abstractNumId w:val="39"/>
   </w:num>
   <w:num w:numId="6" w16cid:durableId="72629367">
     <w:abstractNumId w:val="15"/>
@@ -10101,7 +10923,7 @@
     <w:abstractNumId w:val="15"/>
   </w:num>
   <w:num w:numId="10" w16cid:durableId="145242511">
-    <w:abstractNumId w:val="38"/>
+    <w:abstractNumId w:val="39"/>
   </w:num>
   <w:num w:numId="11" w16cid:durableId="880090580">
     <w:abstractNumId w:val="15"/>
@@ -10119,22 +10941,22 @@
     <w:abstractNumId w:val="16"/>
   </w:num>
   <w:num w:numId="16" w16cid:durableId="35131369">
-    <w:abstractNumId w:val="34"/>
+    <w:abstractNumId w:val="35"/>
   </w:num>
   <w:num w:numId="17" w16cid:durableId="2057391298">
     <w:abstractNumId w:val="28"/>
   </w:num>
   <w:num w:numId="18" w16cid:durableId="1459644379">
-    <w:abstractNumId w:val="44"/>
+    <w:abstractNumId w:val="45"/>
   </w:num>
   <w:num w:numId="19" w16cid:durableId="51731661">
-    <w:abstractNumId w:val="42"/>
+    <w:abstractNumId w:val="43"/>
   </w:num>
   <w:num w:numId="20" w16cid:durableId="1253468843">
     <w:abstractNumId w:val="10"/>
   </w:num>
   <w:num w:numId="21" w16cid:durableId="2034652605">
-    <w:abstractNumId w:val="39"/>
+    <w:abstractNumId w:val="40"/>
   </w:num>
   <w:num w:numId="22" w16cid:durableId="633948623">
     <w:abstractNumId w:val="27"/>
@@ -10152,19 +10974,19 @@
     <w:abstractNumId w:val="12"/>
   </w:num>
   <w:num w:numId="27" w16cid:durableId="92939740">
-    <w:abstractNumId w:val="33"/>
+    <w:abstractNumId w:val="34"/>
   </w:num>
   <w:num w:numId="28" w16cid:durableId="1211768095">
-    <w:abstractNumId w:val="37"/>
+    <w:abstractNumId w:val="38"/>
   </w:num>
   <w:num w:numId="29" w16cid:durableId="1615676290">
     <w:abstractNumId w:val="31"/>
   </w:num>
   <w:num w:numId="30" w16cid:durableId="1987120153">
-    <w:abstractNumId w:val="32"/>
+    <w:abstractNumId w:val="33"/>
   </w:num>
   <w:num w:numId="31" w16cid:durableId="1374112455">
-    <w:abstractNumId w:val="41"/>
+    <w:abstractNumId w:val="42"/>
   </w:num>
   <w:num w:numId="32" w16cid:durableId="1657491602">
     <w:abstractNumId w:val="8"/>
@@ -10203,7 +11025,7 @@
     <w:abstractNumId w:val="26"/>
   </w:num>
   <w:num w:numId="44" w16cid:durableId="330260641">
-    <w:abstractNumId w:val="43"/>
+    <w:abstractNumId w:val="44"/>
   </w:num>
   <w:num w:numId="45" w16cid:durableId="1400905924">
     <w:abstractNumId w:val="14"/>
@@ -10212,10 +11034,10 @@
     <w:abstractNumId w:val="24"/>
   </w:num>
   <w:num w:numId="47" w16cid:durableId="2081370515">
-    <w:abstractNumId w:val="35"/>
+    <w:abstractNumId w:val="36"/>
   </w:num>
   <w:num w:numId="48" w16cid:durableId="1837378925">
-    <w:abstractNumId w:val="40"/>
+    <w:abstractNumId w:val="41"/>
   </w:num>
   <w:num w:numId="49" w16cid:durableId="946232401">
     <w:abstractNumId w:val="29"/>
@@ -10227,7 +11049,10 @@
     <w:abstractNumId w:val="22"/>
   </w:num>
   <w:num w:numId="52" w16cid:durableId="357974695">
-    <w:abstractNumId w:val="36"/>
+    <w:abstractNumId w:val="37"/>
+  </w:num>
+  <w:num w:numId="53" w16cid:durableId="873931348">
+    <w:abstractNumId w:val="32"/>
   </w:num>
   <w:numIdMacAtCleanup w:val="4"/>
 </w:numbering>
@@ -10564,6 +11389,7 @@
     <w:name w:val="heading 2"/>
     <w:basedOn w:val="Normal"/>
     <w:next w:val="Retraitcorpsdetexte"/>
+    <w:link w:val="Titre2Car"/>
     <w:autoRedefine/>
     <w:qFormat/>
     <w:rsid w:val="00AA4393"/>
@@ -10734,6 +11560,7 @@
   <w:style w:type="character" w:default="1" w:styleId="Policepardfaut">
     <w:name w:val="Default Paragraph Font"/>
     <w:uiPriority w:val="1"/>
+    <w:semiHidden/>
     <w:unhideWhenUsed/>
   </w:style>
   <w:style w:type="table" w:default="1" w:styleId="TableauNormal">
@@ -11289,6 +12116,20 @@
     <w:basedOn w:val="Policepardfaut"/>
     <w:rsid w:val="002D61CA"/>
   </w:style>
+  <w:style w:type="character" w:customStyle="1" w:styleId="Titre2Car">
+    <w:name w:val="Titre 2 Car"/>
+    <w:basedOn w:val="Policepardfaut"/>
+    <w:link w:val="Titre2"/>
+    <w:rsid w:val="004D5B72"/>
+    <w:rPr>
+      <w:rFonts w:asciiTheme="majorHAnsi" w:hAnsiTheme="majorHAnsi" w:cs="Arial"/>
+      <w:b/>
+      <w:bCs/>
+      <w:iCs/>
+      <w:sz w:val="28"/>
+      <w:szCs w:val="28"/>
+    </w:rPr>
+  </w:style>
 </w:styles>
 </file>
 
@@ -11579,6 +12420,25 @@
 </file>
 
 <file path=customXml/item1.xml><?xml version="1.0" encoding="utf-8"?>
+<?mso-contentType ?>
+<FormTemplates xmlns="http://schemas.microsoft.com/sharepoint/v3/contenttype/forms">
+  <Display>DocumentLibraryForm</Display>
+  <Edit>DocumentLibraryForm</Edit>
+  <New>DocumentLibraryForm</New>
+</FormTemplates>
+</file>
+
+<file path=customXml/item2.xml><?xml version="1.0" encoding="utf-8"?>
+<b:Sources xmlns:b="http://schemas.openxmlformats.org/officeDocument/2006/bibliography" xmlns="http://schemas.openxmlformats.org/officeDocument/2006/bibliography" SelectedStyle="\APA.XSL" StyleName="APA"/>
+</file>
+
+<file path=customXml/item3.xml><?xml version="1.0" encoding="utf-8"?>
+<p:properties xmlns:p="http://schemas.microsoft.com/office/2006/metadata/properties" xmlns:xsi="http://www.w3.org/2001/XMLSchema-instance" xmlns:pc="http://schemas.microsoft.com/office/infopath/2007/PartnerControls">
+  <documentManagement/>
+</p:properties>
+</file>
+
+<file path=customXml/item4.xml><?xml version="1.0" encoding="utf-8"?>
 <ct:contentTypeSchema xmlns:ct="http://schemas.microsoft.com/office/2006/metadata/contentType" xmlns:ma="http://schemas.microsoft.com/office/2006/metadata/properties/metaAttributes" ct:_="" ma:_="" ma:contentTypeName="Document" ma:contentTypeID="0x0101001ABD9BFFC9E543439C53A2705AE306EF" ma:contentTypeVersion="7" ma:contentTypeDescription="Crée un document." ma:contentTypeScope="" ma:versionID="a8097d1c79d6d0cee5b5bbddb65fdb0b">
   <xsd:schema xmlns:xsd="http://www.w3.org/2001/XMLSchema" xmlns:xs="http://www.w3.org/2001/XMLSchema" xmlns:p="http://schemas.microsoft.com/office/2006/metadata/properties" xmlns:ns2="bf2f2df3-a963-4452-b0e7-67dabc627c35" xmlns:ns3="f7d9f5a6-831d-4621-8c77-cbcaf993e406" targetNamespace="http://schemas.microsoft.com/office/2006/metadata/properties" ma:root="true" ma:fieldsID="ebbbaf1ea313f0dd3775b7f03c878572" ns2:_="" ns3:_="">
     <xsd:import namespace="bf2f2df3-a963-4452-b0e7-67dabc627c35"/>
@@ -11761,26 +12621,32 @@
 </ct:contentTypeSchema>
 </file>
 
-<file path=customXml/item2.xml><?xml version="1.0" encoding="utf-8"?>
-<p:properties xmlns:p="http://schemas.microsoft.com/office/2006/metadata/properties" xmlns:xsi="http://www.w3.org/2001/XMLSchema-instance" xmlns:pc="http://schemas.microsoft.com/office/infopath/2007/PartnerControls">
-  <documentManagement/>
-</p:properties>
+<file path=customXml/itemProps1.xml><?xml version="1.0" encoding="utf-8"?>
+<ds:datastoreItem xmlns:ds="http://schemas.openxmlformats.org/officeDocument/2006/customXml" ds:itemID="{DF8E7934-3F3A-4F32-A7D4-1B248DBE707D}">
+  <ds:schemaRefs>
+    <ds:schemaRef ds:uri="http://schemas.microsoft.com/sharepoint/v3/contenttype/forms"/>
+  </ds:schemaRefs>
+</ds:datastoreItem>
 </file>
 
-<file path=customXml/item3.xml><?xml version="1.0" encoding="utf-8"?>
-<b:Sources xmlns:b="http://schemas.openxmlformats.org/officeDocument/2006/bibliography" xmlns="http://schemas.openxmlformats.org/officeDocument/2006/bibliography" SelectedStyle="\APA.XSL" StyleName="APA"/>
+<file path=customXml/itemProps2.xml><?xml version="1.0" encoding="utf-8"?>
+<ds:datastoreItem xmlns:ds="http://schemas.openxmlformats.org/officeDocument/2006/customXml" ds:itemID="{C8C35155-3E6A-4058-B6E4-303717845E3B}">
+  <ds:schemaRefs>
+    <ds:schemaRef ds:uri="http://schemas.openxmlformats.org/officeDocument/2006/bibliography"/>
+  </ds:schemaRefs>
+</ds:datastoreItem>
 </file>
 
-<file path=customXml/item4.xml><?xml version="1.0" encoding="utf-8"?>
-<?mso-contentType ?>
-<FormTemplates xmlns="http://schemas.microsoft.com/sharepoint/v3/contenttype/forms">
-  <Display>DocumentLibraryForm</Display>
-  <Edit>DocumentLibraryForm</Edit>
-  <New>DocumentLibraryForm</New>
-</FormTemplates>
+<file path=customXml/itemProps3.xml><?xml version="1.0" encoding="utf-8"?>
+<ds:datastoreItem xmlns:ds="http://schemas.openxmlformats.org/officeDocument/2006/customXml" ds:itemID="{4181FC95-92B5-446F-AE57-E4A44C8C450C}">
+  <ds:schemaRefs>
+    <ds:schemaRef ds:uri="http://schemas.microsoft.com/office/2006/metadata/properties"/>
+    <ds:schemaRef ds:uri="http://schemas.microsoft.com/office/infopath/2007/PartnerControls"/>
+  </ds:schemaRefs>
+</ds:datastoreItem>
 </file>
 
-<file path=customXml/itemProps1.xml><?xml version="1.0" encoding="utf-8"?>
+<file path=customXml/itemProps4.xml><?xml version="1.0" encoding="utf-8"?>
 <ds:datastoreItem xmlns:ds="http://schemas.openxmlformats.org/officeDocument/2006/customXml" ds:itemID="{BDED5033-13FF-4BAB-B067-73B62E23F8D7}">
   <ds:schemaRefs>
     <ds:schemaRef ds:uri="http://schemas.microsoft.com/office/2006/metadata/contentType"/>
@@ -11797,29 +12663,4 @@
     <ds:schemaRef ds:uri="http://schemas.microsoft.com/internal/obd"/>
   </ds:schemaRefs>
 </ds:datastoreItem>
-</file>
-
-<file path=customXml/itemProps2.xml><?xml version="1.0" encoding="utf-8"?>
-<ds:datastoreItem xmlns:ds="http://schemas.openxmlformats.org/officeDocument/2006/customXml" ds:itemID="{4181FC95-92B5-446F-AE57-E4A44C8C450C}">
-  <ds:schemaRefs>
-    <ds:schemaRef ds:uri="http://schemas.microsoft.com/office/2006/metadata/properties"/>
-    <ds:schemaRef ds:uri="http://schemas.microsoft.com/office/infopath/2007/PartnerControls"/>
-  </ds:schemaRefs>
-</ds:datastoreItem>
-</file>
-
-<file path=customXml/itemProps3.xml><?xml version="1.0" encoding="utf-8"?>
-<ds:datastoreItem xmlns:ds="http://schemas.openxmlformats.org/officeDocument/2006/customXml" ds:itemID="{C8C35155-3E6A-4058-B6E4-303717845E3B}">
-  <ds:schemaRefs>
-    <ds:schemaRef ds:uri="http://schemas.openxmlformats.org/officeDocument/2006/bibliography"/>
-  </ds:schemaRefs>
-</ds:datastoreItem>
-</file>
-
-<file path=customXml/itemProps4.xml><?xml version="1.0" encoding="utf-8"?>
-<ds:datastoreItem xmlns:ds="http://schemas.openxmlformats.org/officeDocument/2006/customXml" ds:itemID="{DF8E7934-3F3A-4F32-A7D4-1B248DBE707D}">
-  <ds:schemaRefs>
-    <ds:schemaRef ds:uri="http://schemas.microsoft.com/sharepoint/v3/contenttype/forms"/>
-  </ds:schemaRefs>
-</ds:datastoreItem>
 </file>
</xml_diff>

<commit_message>
demo and fix connected successful
</commit_message>
<xml_diff>
--- a/Rapport/P-183_WebStore-Rapport-AlessioLopardo.docx
+++ b/Rapport/P-183_WebStore-Rapport-AlessioLopardo.docx
@@ -1926,13 +1926,8 @@
       <w:pPr>
         <w:pStyle w:val="Retraitcorpsdetexte"/>
       </w:pPr>
-      <w:proofErr w:type="spellStart"/>
-      <w:r>
-        <w:t>Webstore</w:t>
-      </w:r>
-      <w:proofErr w:type="spellEnd"/>
-      <w:r>
-        <w:t xml:space="preserve"> </w:t>
+      <w:r>
+        <w:t xml:space="preserve">Webstore </w:t>
       </w:r>
     </w:p>
     <w:p>
@@ -2105,13 +2100,8 @@
         <w:pStyle w:val="Titre2"/>
       </w:pPr>
       <w:bookmarkStart w:id="13" w:name="_Toc167531745"/>
-      <w:proofErr w:type="spellStart"/>
-      <w:r>
-        <w:t>Dockerisation</w:t>
-      </w:r>
-      <w:proofErr w:type="spellEnd"/>
-      <w:r>
-        <w:t xml:space="preserve"> des services</w:t>
+      <w:r>
+        <w:t>Dockerisation des services</w:t>
       </w:r>
       <w:bookmarkEnd w:id="13"/>
     </w:p>
@@ -2121,15 +2111,7 @@
         <w:ind w:left="567"/>
       </w:pPr>
       <w:r>
-        <w:t>Lors de la mise en place de notre projet, plusieurs fichiers nous ont été fourni. Premièrement un fichier docker-</w:t>
-      </w:r>
-      <w:proofErr w:type="spellStart"/>
-      <w:r>
-        <w:t>compose.yml</w:t>
-      </w:r>
-      <w:proofErr w:type="spellEnd"/>
-      <w:r>
-        <w:t xml:space="preserve"> qui servira à créer trois containers :</w:t>
+        <w:t>Lors de la mise en place de notre projet, plusieurs fichiers nous ont été fourni. Premièrement un fichier docker-compose.yml qui servira à créer trois containers :</w:t>
       </w:r>
     </w:p>
     <w:p>
@@ -2140,13 +2122,8 @@
           <w:numId w:val="51"/>
         </w:numPr>
       </w:pPr>
-      <w:proofErr w:type="spellStart"/>
-      <w:r>
-        <w:t>Mysql</w:t>
-      </w:r>
-      <w:proofErr w:type="spellEnd"/>
-      <w:r>
-        <w:t xml:space="preserve"> (Pour la base de données)</w:t>
+      <w:r>
+        <w:t>Mysql (Pour la base de données)</w:t>
       </w:r>
     </w:p>
     <w:p>
@@ -2169,115 +2146,38 @@
           <w:numId w:val="51"/>
         </w:numPr>
       </w:pPr>
-      <w:proofErr w:type="spellStart"/>
-      <w:r>
-        <w:t>NodeJs</w:t>
-      </w:r>
-      <w:proofErr w:type="spellEnd"/>
-      <w:r>
-        <w:t xml:space="preserve"> (Pour notre application, il faut tenir compte que le docker-compose </w:t>
-      </w:r>
-      <w:proofErr w:type="spellStart"/>
-      <w:r>
-        <w:t>appèle</w:t>
-      </w:r>
-      <w:proofErr w:type="spellEnd"/>
-      <w:r>
-        <w:t xml:space="preserve"> le </w:t>
-      </w:r>
-      <w:proofErr w:type="spellStart"/>
-      <w:r>
-        <w:t>dockerfile</w:t>
-      </w:r>
-      <w:proofErr w:type="spellEnd"/>
-      <w:r>
-        <w:t xml:space="preserve"> de </w:t>
-      </w:r>
-      <w:proofErr w:type="spellStart"/>
-      <w:r>
-        <w:t>nodejs</w:t>
-      </w:r>
-      <w:proofErr w:type="spellEnd"/>
-      <w:r>
-        <w:t>)</w:t>
-      </w:r>
-    </w:p>
-    <w:p>
-      <w:pPr>
-        <w:pStyle w:val="Retraitcorpsdetexte"/>
-        <w:ind w:left="567"/>
-      </w:pPr>
-    </w:p>
-    <w:p>
-      <w:pPr>
-        <w:pStyle w:val="Retraitcorpsdetexte"/>
-        <w:ind w:left="567"/>
-      </w:pPr>
-      <w:r>
-        <w:t>De plus, nous allons modifier ce fichier docker-</w:t>
-      </w:r>
-      <w:proofErr w:type="spellStart"/>
-      <w:r>
-        <w:t>compose.yml</w:t>
-      </w:r>
-      <w:proofErr w:type="spellEnd"/>
-      <w:r>
-        <w:t xml:space="preserve"> et rajouter un fichier nommé « </w:t>
-      </w:r>
-      <w:proofErr w:type="spellStart"/>
-      <w:r>
-        <w:t>vuejs.dockerfile</w:t>
-      </w:r>
-      <w:proofErr w:type="spellEnd"/>
-      <w:r>
-        <w:t xml:space="preserve"> » pour ajouter un container qui contiendra la partie </w:t>
-      </w:r>
-      <w:proofErr w:type="spellStart"/>
-      <w:r>
-        <w:t>FrontEnd</w:t>
-      </w:r>
-      <w:proofErr w:type="spellEnd"/>
-      <w:r>
-        <w:t xml:space="preserve"> de notre application.</w:t>
-      </w:r>
-    </w:p>
-    <w:p>
-      <w:pPr>
-        <w:pStyle w:val="Retraitcorpsdetexte"/>
-        <w:ind w:left="567"/>
-      </w:pPr>
-    </w:p>
-    <w:p>
-      <w:pPr>
-        <w:pStyle w:val="Retraitcorpsdetexte"/>
-        <w:ind w:left="567"/>
-      </w:pPr>
-      <w:r>
-        <w:t xml:space="preserve">Le container de </w:t>
-      </w:r>
-      <w:proofErr w:type="spellStart"/>
-      <w:r>
-        <w:t>nodejs</w:t>
-      </w:r>
-      <w:proofErr w:type="spellEnd"/>
-      <w:r>
-        <w:t xml:space="preserve"> est créer grâce à deux étape, tout d’abord le fichier </w:t>
-      </w:r>
-      <w:proofErr w:type="spellStart"/>
-      <w:r>
-        <w:t>nodejs.dockerfile</w:t>
-      </w:r>
-      <w:proofErr w:type="spellEnd"/>
-      <w:r>
-        <w:t xml:space="preserve"> permet de créer l’image du container. Puis le </w:t>
-      </w:r>
-      <w:proofErr w:type="spellStart"/>
-      <w:r>
-        <w:t>dockercompose</w:t>
-      </w:r>
-      <w:proofErr w:type="spellEnd"/>
-      <w:r>
-        <w:t xml:space="preserve"> appelle ce fichier pour que celui-ci se lance avec les deux autres</w:t>
+      <w:r>
+        <w:t>NodeJs (Pour notre application, il faut tenir compte que le docker-compose appèle le dockerfile de nodejs)</w:t>
+      </w:r>
+    </w:p>
+    <w:p>
+      <w:pPr>
+        <w:pStyle w:val="Retraitcorpsdetexte"/>
+        <w:ind w:left="567"/>
+      </w:pPr>
+    </w:p>
+    <w:p>
+      <w:pPr>
+        <w:pStyle w:val="Retraitcorpsdetexte"/>
+        <w:ind w:left="567"/>
+      </w:pPr>
+      <w:r>
+        <w:t>De plus, nous allons modifier ce fichier docker-compose.yml et rajouter un fichier nommé « vuejs.dockerfile » pour ajouter un container qui contiendra la partie FrontEnd de notre application.</w:t>
+      </w:r>
+    </w:p>
+    <w:p>
+      <w:pPr>
+        <w:pStyle w:val="Retraitcorpsdetexte"/>
+        <w:ind w:left="567"/>
+      </w:pPr>
+    </w:p>
+    <w:p>
+      <w:pPr>
+        <w:pStyle w:val="Retraitcorpsdetexte"/>
+        <w:ind w:left="567"/>
+      </w:pPr>
+      <w:r>
+        <w:t>Le container de nodejs est créer grâce à deux étape, tout d’abord le fichier nodejs.dockerfile permet de créer l’image du container. Puis le dockercompose appelle ce fichier pour que celui-ci se lance avec les deux autres</w:t>
       </w:r>
       <w:r>
         <w:t xml:space="preserve"> containers qui sont MySQL et PhpMyAdmin</w:t>
@@ -2298,15 +2198,7 @@
         <w:ind w:left="567"/>
       </w:pPr>
       <w:r>
-        <w:t>Pour mettre en place ces différent container nous devons nous rendre dans le dossier où se situe le fichier docker-</w:t>
-      </w:r>
-      <w:proofErr w:type="spellStart"/>
-      <w:r>
-        <w:t>compose.yml</w:t>
-      </w:r>
-      <w:proofErr w:type="spellEnd"/>
-      <w:r>
-        <w:t xml:space="preserve"> puis dans un terminal de commande exécuter la commande suivante.</w:t>
+        <w:t>Pour mettre en place ces différent container nous devons nous rendre dans le dossier où se situe le fichier docker-compose.yml puis dans un terminal de commande exécuter la commande suivante.</w:t>
       </w:r>
     </w:p>
     <w:p>
@@ -2389,7 +2281,6 @@
       <w:r>
         <w:t xml:space="preserve"> avec </w:t>
       </w:r>
-      <w:proofErr w:type="spellStart"/>
       <w:r>
         <w:rPr>
           <w:i/>
@@ -2397,7 +2288,6 @@
         </w:rPr>
         <w:t>npm</w:t>
       </w:r>
-      <w:proofErr w:type="spellEnd"/>
       <w:r>
         <w:t xml:space="preserve">, puis dans notre application établir la connexion. </w:t>
       </w:r>
@@ -2489,93 +2379,44 @@
       <w:r>
         <w:t xml:space="preserve">puis nous créons la connexion grâce à </w:t>
       </w:r>
-      <w:proofErr w:type="spellStart"/>
       <w:r>
         <w:rPr>
           <w:i/>
           <w:iCs/>
         </w:rPr>
-        <w:t>mysql.createConnection</w:t>
-      </w:r>
-      <w:proofErr w:type="spellEnd"/>
-      <w:r>
+        <w:t>mysql.createConnection()</w:t>
+      </w:r>
+      <w:r>
+        <w:t>, en insérant les bonne information de notre container ainsi que notre base de données (Attention la base de données doit être créer sinon la connexion de pourra pas se faire)</w:t>
+      </w:r>
+      <w:r>
+        <w:t>.</w:t>
+      </w:r>
+    </w:p>
+    <w:p>
+      <w:pPr>
+        <w:pStyle w:val="Retraitcorpsdetexte"/>
+        <w:ind w:left="567"/>
+      </w:pPr>
+    </w:p>
+    <w:p>
+      <w:pPr>
+        <w:pStyle w:val="Retraitcorpsdetexte"/>
+        <w:ind w:left="567"/>
         <w:rPr>
           <w:i/>
           <w:iCs/>
         </w:rPr>
-        <w:t>()</w:t>
-      </w:r>
-      <w:r>
-        <w:t>, en insérant les bonne information de notre container ainsi que notre base de données (Attention la base de données doit être créer sinon la connexion de pourra pas se faire)</w:t>
-      </w:r>
-      <w:r>
-        <w:t>.</w:t>
-      </w:r>
-    </w:p>
-    <w:p>
-      <w:pPr>
-        <w:pStyle w:val="Retraitcorpsdetexte"/>
-        <w:ind w:left="567"/>
-      </w:pPr>
-    </w:p>
-    <w:p>
-      <w:pPr>
-        <w:pStyle w:val="Retraitcorpsdetexte"/>
-        <w:ind w:left="567"/>
+      </w:pPr>
+      <w:r>
+        <w:t xml:space="preserve">L’host, correspond à l’Ip du container de base de données. Nous pouvons l’obtenir en exécutant la commande </w:t>
+      </w:r>
+      <w:r>
         <w:rPr>
           <w:i/>
           <w:iCs/>
         </w:rPr>
-      </w:pPr>
-      <w:r>
-        <w:t xml:space="preserve">L’host, correspond à </w:t>
-      </w:r>
-      <w:proofErr w:type="spellStart"/>
-      <w:r>
-        <w:t>l’Ip</w:t>
-      </w:r>
-      <w:proofErr w:type="spellEnd"/>
-      <w:r>
-        <w:t xml:space="preserve"> du container de base de données. Nous pouvons l’obtenir en exécutant la commande </w:t>
-      </w:r>
-      <w:r>
-        <w:rPr>
-          <w:i/>
-          <w:iCs/>
-        </w:rPr>
-        <w:t xml:space="preserve">docker </w:t>
-      </w:r>
-      <w:proofErr w:type="spellStart"/>
-      <w:r>
-        <w:rPr>
-          <w:i/>
-          <w:iCs/>
-        </w:rPr>
-        <w:t>inspect</w:t>
-      </w:r>
-      <w:proofErr w:type="spellEnd"/>
-      <w:r>
-        <w:rPr>
-          <w:i/>
-          <w:iCs/>
-        </w:rPr>
-        <w:t xml:space="preserve"> &lt;nom-du-container-</w:t>
-      </w:r>
-      <w:proofErr w:type="spellStart"/>
-      <w:r>
-        <w:rPr>
-          <w:i/>
-          <w:iCs/>
-        </w:rPr>
-        <w:t>db</w:t>
-      </w:r>
-      <w:proofErr w:type="spellEnd"/>
-      <w:r>
-        <w:rPr>
-          <w:i/>
-          <w:iCs/>
-        </w:rPr>
-        <w:t>&gt;</w:t>
+        <w:t>docker inspect &lt;nom-du-container-db&gt;</w:t>
       </w:r>
       <w:r>
         <w:rPr>
@@ -2585,29 +2426,13 @@
         <w:t xml:space="preserve"> </w:t>
       </w:r>
       <w:r>
-        <w:t xml:space="preserve">(Attention cette adresse </w:t>
-      </w:r>
-      <w:proofErr w:type="spellStart"/>
-      <w:r>
-        <w:t>ip</w:t>
-      </w:r>
-      <w:proofErr w:type="spellEnd"/>
-      <w:r>
-        <w:t xml:space="preserve"> peut changer au fil du temps que nous recréons </w:t>
+        <w:t xml:space="preserve">(Attention cette adresse ip peut changer au fil du temps que nous recréons </w:t>
       </w:r>
       <w:r>
         <w:t>nos containers</w:t>
       </w:r>
       <w:r>
-        <w:t xml:space="preserve">, si cela ce produit, il faut mettre à jour l’adresse IP dans le </w:t>
-      </w:r>
-      <w:proofErr w:type="spellStart"/>
-      <w:r>
-        <w:t>BackEnd</w:t>
-      </w:r>
-      <w:proofErr w:type="spellEnd"/>
-      <w:r>
-        <w:t>)</w:t>
+        <w:t>, si cela ce produit, il faut mettre à jour l’adresse IP dans le BackEnd)</w:t>
       </w:r>
       <w:r>
         <w:rPr>
@@ -2633,99 +2458,43 @@
         <w:ind w:left="567"/>
       </w:pPr>
       <w:r>
-        <w:t xml:space="preserve">Le port est celui par défaut du container </w:t>
-      </w:r>
-      <w:proofErr w:type="spellStart"/>
-      <w:r>
-        <w:t>mysql</w:t>
-      </w:r>
-      <w:proofErr w:type="spellEnd"/>
-      <w:r>
-        <w:t>.</w:t>
-      </w:r>
-    </w:p>
-    <w:p>
-      <w:pPr>
-        <w:pStyle w:val="Retraitcorpsdetexte"/>
-        <w:ind w:left="567"/>
-      </w:pPr>
-    </w:p>
-    <w:p>
-      <w:pPr>
-        <w:pStyle w:val="Retraitcorpsdetexte"/>
-        <w:ind w:left="567"/>
-      </w:pPr>
-    </w:p>
-    <w:p>
-      <w:pPr>
-        <w:pStyle w:val="Retraitcorpsdetexte"/>
-        <w:ind w:left="567"/>
-      </w:pPr>
-      <w:r>
-        <w:t xml:space="preserve">Pour la partie </w:t>
-      </w:r>
-      <w:proofErr w:type="spellStart"/>
-      <w:r>
-        <w:t>FrontEnd</w:t>
-      </w:r>
-      <w:proofErr w:type="spellEnd"/>
-      <w:r>
-        <w:t xml:space="preserve"> en vue, puisque nous l’avons ajouté nous même le fichier docker-</w:t>
-      </w:r>
-      <w:proofErr w:type="spellStart"/>
-      <w:r>
-        <w:t>compose.yml</w:t>
-      </w:r>
-      <w:proofErr w:type="spellEnd"/>
-      <w:r>
-        <w:t xml:space="preserve"> ne contient pas de container pour vue. Nous pouvons donc créer un nouveau service dans celui-ci et créer un fichier nommé « </w:t>
-      </w:r>
-      <w:proofErr w:type="spellStart"/>
-      <w:r>
-        <w:t>vuejs.dockerfile</w:t>
-      </w:r>
-      <w:proofErr w:type="spellEnd"/>
-      <w:r>
-        <w:t> ».</w:t>
-      </w:r>
-    </w:p>
-    <w:p>
-      <w:pPr>
-        <w:pStyle w:val="Retraitcorpsdetexte"/>
-        <w:ind w:left="567"/>
-      </w:pPr>
-    </w:p>
-    <w:p>
-      <w:pPr>
-        <w:pStyle w:val="Retraitcorpsdetexte"/>
-        <w:ind w:left="567"/>
-      </w:pPr>
-      <w:r>
-        <w:t xml:space="preserve">Le container </w:t>
-      </w:r>
-      <w:proofErr w:type="spellStart"/>
-      <w:r>
-        <w:t>VueJS</w:t>
-      </w:r>
-      <w:proofErr w:type="spellEnd"/>
-      <w:r>
-        <w:t xml:space="preserve"> et similaire à celui de </w:t>
-      </w:r>
-      <w:proofErr w:type="spellStart"/>
-      <w:r>
-        <w:t>NodeJS</w:t>
-      </w:r>
-      <w:proofErr w:type="spellEnd"/>
-      <w:r>
-        <w:t xml:space="preserve">, il nous faut uniquement modifier quelques informations dans notre </w:t>
-      </w:r>
-      <w:proofErr w:type="spellStart"/>
-      <w:r>
-        <w:t>dockerfile</w:t>
-      </w:r>
-      <w:proofErr w:type="spellEnd"/>
-      <w:r>
-        <w:t>.</w:t>
+        <w:t>Le port est celui par défaut du container mysql.</w:t>
+      </w:r>
+    </w:p>
+    <w:p>
+      <w:pPr>
+        <w:pStyle w:val="Retraitcorpsdetexte"/>
+        <w:ind w:left="567"/>
+      </w:pPr>
+    </w:p>
+    <w:p>
+      <w:pPr>
+        <w:pStyle w:val="Retraitcorpsdetexte"/>
+        <w:ind w:left="567"/>
+      </w:pPr>
+    </w:p>
+    <w:p>
+      <w:pPr>
+        <w:pStyle w:val="Retraitcorpsdetexte"/>
+        <w:ind w:left="567"/>
+      </w:pPr>
+      <w:r>
+        <w:t>Pour la partie FrontEnd en vue, puisque nous l’avons ajouté nous même le fichier docker-compose.yml ne contient pas de container pour vue. Nous pouvons donc créer un nouveau service dans celui-ci et créer un fichier nommé « vuejs.dockerfile ».</w:t>
+      </w:r>
+    </w:p>
+    <w:p>
+      <w:pPr>
+        <w:pStyle w:val="Retraitcorpsdetexte"/>
+        <w:ind w:left="567"/>
+      </w:pPr>
+    </w:p>
+    <w:p>
+      <w:pPr>
+        <w:pStyle w:val="Retraitcorpsdetexte"/>
+        <w:ind w:left="567"/>
+      </w:pPr>
+      <w:r>
+        <w:t>Le container VueJS et similaire à celui de NodeJS, il nous faut uniquement modifier quelques informations dans notre dockerfile.</w:t>
       </w:r>
     </w:p>
     <w:p>
@@ -2795,15 +2564,7 @@
       </w:pPr>
       <w:r>
         <w:lastRenderedPageBreak/>
-        <w:t>Ici, nous disons d’exécuté la commande pour installer le CLI de vue, puis nous créons le répertoire de notre application pour le container et nous copions le fichier « </w:t>
-      </w:r>
-      <w:proofErr w:type="spellStart"/>
-      <w:r>
-        <w:t>package.json</w:t>
-      </w:r>
-      <w:proofErr w:type="spellEnd"/>
-      <w:r>
-        <w:t> » qui contient toutes les informations sur les dépendance, dans celui-ci.</w:t>
+        <w:t>Ici, nous disons d’exécuté la commande pour installer le CLI de vue, puis nous créons le répertoire de notre application pour le container et nous copions le fichier « package.json » qui contient toutes les informations sur les dépendance, dans celui-ci.</w:t>
       </w:r>
     </w:p>
     <w:p>
@@ -2824,62 +2585,22 @@
         <w:t>les différentes commandes</w:t>
       </w:r>
       <w:r>
-        <w:t xml:space="preserve"> pour qu’il puisse démarrer notre </w:t>
-      </w:r>
-      <w:proofErr w:type="spellStart"/>
-      <w:r>
-        <w:t>FrontEnd</w:t>
-      </w:r>
-      <w:proofErr w:type="spellEnd"/>
-      <w:r>
-        <w:t xml:space="preserve"> qui sont « </w:t>
-      </w:r>
-      <w:proofErr w:type="spellStart"/>
-      <w:r>
-        <w:t>npm</w:t>
-      </w:r>
-      <w:proofErr w:type="spellEnd"/>
-      <w:r>
-        <w:t xml:space="preserve"> run dev », avec comme référence le fichier « main.js » qui est le point de départ de notre application </w:t>
-      </w:r>
-      <w:proofErr w:type="spellStart"/>
-      <w:r>
-        <w:t>FrontEnd</w:t>
-      </w:r>
-      <w:proofErr w:type="spellEnd"/>
-      <w:r>
-        <w:t>.</w:t>
-      </w:r>
-    </w:p>
-    <w:p>
-      <w:pPr>
-        <w:pStyle w:val="Retraitcorpsdetexte"/>
-        <w:ind w:left="567"/>
-      </w:pPr>
-    </w:p>
-    <w:p>
-      <w:pPr>
-        <w:pStyle w:val="Retraitcorpsdetexte"/>
-        <w:ind w:left="567"/>
-      </w:pPr>
-      <w:r>
-        <w:t xml:space="preserve">Ensuite, nous devons rajouter le container dans notre fichier </w:t>
-      </w:r>
-      <w:proofErr w:type="spellStart"/>
-      <w:r>
-        <w:t>dockercompose</w:t>
-      </w:r>
-      <w:proofErr w:type="spellEnd"/>
-      <w:r>
-        <w:t xml:space="preserve"> pour qu’il puisse exécuter notre fichier </w:t>
-      </w:r>
-      <w:proofErr w:type="spellStart"/>
-      <w:r>
-        <w:t>dockerfile</w:t>
-      </w:r>
-      <w:proofErr w:type="spellEnd"/>
-      <w:r>
-        <w:t xml:space="preserve"> en plus de lancer </w:t>
+        <w:t xml:space="preserve"> pour qu’il puisse démarrer notre FrontEnd qui sont « npm run dev », avec comme référence le fichier « main.js » qui est le point de départ de notre application FrontEnd.</w:t>
+      </w:r>
+    </w:p>
+    <w:p>
+      <w:pPr>
+        <w:pStyle w:val="Retraitcorpsdetexte"/>
+        <w:ind w:left="567"/>
+      </w:pPr>
+    </w:p>
+    <w:p>
+      <w:pPr>
+        <w:pStyle w:val="Retraitcorpsdetexte"/>
+        <w:ind w:left="567"/>
+      </w:pPr>
+      <w:r>
+        <w:t xml:space="preserve">Ensuite, nous devons rajouter le container dans notre fichier dockercompose pour qu’il puisse exécuter notre fichier dockerfile en plus de lancer </w:t>
       </w:r>
       <w:r>
         <w:t>tous les autres containers</w:t>
@@ -2956,37 +2677,13 @@
         <w:ind w:left="567"/>
       </w:pPr>
       <w:r>
-        <w:t xml:space="preserve">Ici, cette partie est très similaire à celle de </w:t>
-      </w:r>
-      <w:proofErr w:type="spellStart"/>
-      <w:r>
-        <w:t>NodeJS</w:t>
-      </w:r>
-      <w:proofErr w:type="spellEnd"/>
-      <w:r>
-        <w:t xml:space="preserve"> également, nous modifier uniquement les informations pour qu’il prenne le bon </w:t>
-      </w:r>
-      <w:proofErr w:type="spellStart"/>
-      <w:r>
-        <w:t>dockerfile</w:t>
-      </w:r>
-      <w:proofErr w:type="spellEnd"/>
-      <w:r>
-        <w:t xml:space="preserve">, ainsi que </w:t>
+        <w:t xml:space="preserve">Ici, cette partie est très similaire à celle de NodeJS également, nous modifier uniquement les informations pour qu’il prenne le bon dockerfile, ainsi que </w:t>
       </w:r>
       <w:r>
         <w:t>les différents volumes</w:t>
       </w:r>
       <w:r>
-        <w:t xml:space="preserve"> qui doivent être les même que ceux créer grâce à notre </w:t>
-      </w:r>
-      <w:proofErr w:type="spellStart"/>
-      <w:r>
-        <w:t>dockerfile</w:t>
-      </w:r>
-      <w:proofErr w:type="spellEnd"/>
-      <w:r>
-        <w:t xml:space="preserve">, puis nous spécifiant les ports sur </w:t>
+        <w:t xml:space="preserve"> qui doivent être les même que ceux créer grâce à notre dockerfile, puis nous spécifiant les ports sur </w:t>
       </w:r>
       <w:r>
         <w:t>lesquelles</w:t>
@@ -3007,23 +2704,7 @@
         <w:ind w:left="567"/>
       </w:pPr>
       <w:r>
-        <w:t xml:space="preserve">Maintenant lorsque nous </w:t>
-      </w:r>
-      <w:proofErr w:type="spellStart"/>
-      <w:r>
-        <w:t>executons</w:t>
-      </w:r>
-      <w:proofErr w:type="spellEnd"/>
-      <w:r>
-        <w:t xml:space="preserve"> la commande pour lancer notre docker-compose, un nouveau container contenant </w:t>
-      </w:r>
-      <w:proofErr w:type="spellStart"/>
-      <w:r>
-        <w:t>vuejs</w:t>
-      </w:r>
-      <w:proofErr w:type="spellEnd"/>
-      <w:r>
-        <w:t xml:space="preserve"> s’affiche, cependant lorsque nous allons sur notre navigateur, et que nous recherchons </w:t>
+        <w:t xml:space="preserve">Maintenant lorsque nous executons la commande pour lancer notre docker-compose, un nouveau container contenant vuejs s’affiche, cependant lorsque nous allons sur notre navigateur, et que nous recherchons </w:t>
       </w:r>
       <w:hyperlink r:id="rId15" w:history="1">
         <w:r>
@@ -3085,15 +2766,7 @@
         <w:t xml:space="preserve"> dans le fichier « viteconfig.js » de notre </w:t>
       </w:r>
       <w:r>
-        <w:t xml:space="preserve">projet </w:t>
-      </w:r>
-      <w:proofErr w:type="spellStart"/>
-      <w:r>
-        <w:t>FrontEnd</w:t>
-      </w:r>
-      <w:proofErr w:type="spellEnd"/>
-      <w:r>
-        <w:t xml:space="preserve">. </w:t>
+        <w:t xml:space="preserve">projet FrontEnd. </w:t>
       </w:r>
     </w:p>
     <w:p>
@@ -3191,13 +2864,8 @@
         <w:pStyle w:val="Retraitcorpsdetexte"/>
         <w:ind w:left="567"/>
       </w:pPr>
-      <w:proofErr w:type="spellStart"/>
-      <w:r>
-        <w:t>ChatGPT</w:t>
-      </w:r>
-      <w:proofErr w:type="spellEnd"/>
-      <w:r>
-        <w:t xml:space="preserve"> à aider à résoudre </w:t>
+      <w:r>
+        <w:t xml:space="preserve">ChatGPT à aider à résoudre </w:t>
       </w:r>
       <w:r>
         <w:t>les problèmes liés</w:t>
@@ -3209,21 +2877,8 @@
         <w:t>l</w:t>
       </w:r>
       <w:r>
-        <w:t xml:space="preserve">a </w:t>
-      </w:r>
-      <w:proofErr w:type="spellStart"/>
-      <w:r>
-        <w:t>dockersisation</w:t>
-      </w:r>
-      <w:proofErr w:type="spellEnd"/>
-      <w:r>
-        <w:t xml:space="preserve"> du container </w:t>
-      </w:r>
-      <w:proofErr w:type="spellStart"/>
-      <w:r>
-        <w:t>VueJS</w:t>
-      </w:r>
-      <w:proofErr w:type="spellEnd"/>
+        <w:t>a dockersisation du container VueJS</w:t>
+      </w:r>
     </w:p>
     <w:p>
       <w:pPr>
@@ -3330,15 +2985,7 @@
         <w:ind w:left="567"/>
       </w:pPr>
       <w:r>
-        <w:t xml:space="preserve">Pour récupérer ses deux fichiers, j’ai exécuté la commande suivant avec le CLI de </w:t>
-      </w:r>
-      <w:proofErr w:type="spellStart"/>
-      <w:r>
-        <w:t>OpenSSL</w:t>
-      </w:r>
-      <w:proofErr w:type="spellEnd"/>
-      <w:r>
-        <w:t>.</w:t>
+        <w:t>Pour récupérer ses deux fichiers, j’ai exécuté la commande suivant avec le CLI de OpenSSL.</w:t>
       </w:r>
     </w:p>
     <w:p>
@@ -3724,15 +3371,7 @@
         <w:ind w:left="567"/>
       </w:pPr>
       <w:r>
-        <w:t xml:space="preserve">Pour effectuer la vérification de notre mot de passe, il nous faut tout d’abord ajouter un utilisateur avec un mot de passe </w:t>
-      </w:r>
-      <w:proofErr w:type="spellStart"/>
-      <w:r>
-        <w:t>hashé</w:t>
-      </w:r>
-      <w:proofErr w:type="spellEnd"/>
-      <w:r>
-        <w:t xml:space="preserve"> dans notre base de données.</w:t>
+        <w:t>Pour effectuer la vérification de notre mot de passe, il nous faut tout d’abord ajouter un utilisateur avec un mot de passe hashé dans notre base de données.</w:t>
       </w:r>
     </w:p>
     <w:p>
@@ -3806,15 +3445,7 @@
         <w:ind w:left="567"/>
       </w:pPr>
       <w:r>
-        <w:t>Ensuite nous devons installer les package « crypto » pour notre application. On se rend donc à l’emplacement de notre « </w:t>
-      </w:r>
-      <w:proofErr w:type="spellStart"/>
-      <w:r>
-        <w:t>package.json</w:t>
-      </w:r>
-      <w:proofErr w:type="spellEnd"/>
-      <w:r>
-        <w:t> » puis nous exécutons la commande suivante pour effectuer l’installation.</w:t>
+        <w:t>Ensuite nous devons installer les package « crypto » pour notre application. On se rend donc à l’emplacement de notre « package.json » puis nous exécutons la commande suivante pour effectuer l’installation.</w:t>
       </w:r>
     </w:p>
     <w:p>
@@ -3831,37 +3462,12 @@
           <w:color w:val="FFFFFF" w:themeColor="background1"/>
         </w:rPr>
       </w:pPr>
-      <w:proofErr w:type="spellStart"/>
       <w:r>
         <w:rPr>
           <w:color w:val="FFFFFF" w:themeColor="background1"/>
           <w:highlight w:val="black"/>
         </w:rPr>
-        <w:t>npm</w:t>
-      </w:r>
-      <w:proofErr w:type="spellEnd"/>
-      <w:r>
-        <w:rPr>
-          <w:color w:val="FFFFFF" w:themeColor="background1"/>
-          <w:highlight w:val="black"/>
-        </w:rPr>
-        <w:t xml:space="preserve"> </w:t>
-      </w:r>
-      <w:proofErr w:type="spellStart"/>
-      <w:r>
-        <w:rPr>
-          <w:color w:val="FFFFFF" w:themeColor="background1"/>
-          <w:highlight w:val="black"/>
-        </w:rPr>
-        <w:t>install</w:t>
-      </w:r>
-      <w:proofErr w:type="spellEnd"/>
-      <w:r>
-        <w:rPr>
-          <w:color w:val="FFFFFF" w:themeColor="background1"/>
-          <w:highlight w:val="black"/>
-        </w:rPr>
-        <w:t xml:space="preserve"> crypto</w:t>
+        <w:t>npm install crypto</w:t>
       </w:r>
     </w:p>
     <w:p>
@@ -3968,23 +3574,7 @@
         <w:ind w:left="567"/>
       </w:pPr>
       <w:r>
-        <w:t>« </w:t>
-      </w:r>
-      <w:proofErr w:type="spellStart"/>
-      <w:r>
-        <w:t>hashPassword</w:t>
-      </w:r>
-      <w:proofErr w:type="spellEnd"/>
-      <w:r>
-        <w:t xml:space="preserve"> » permet de </w:t>
-      </w:r>
-      <w:proofErr w:type="spellStart"/>
-      <w:r>
-        <w:t>hasher</w:t>
-      </w:r>
-      <w:proofErr w:type="spellEnd"/>
-      <w:r>
-        <w:t xml:space="preserve"> un mot de passe entré en paramètre avec du sha256</w:t>
+        <w:t>« hashPassword » permet de hasher un mot de passe entré en paramètre avec du sha256</w:t>
       </w:r>
       <w:r>
         <w:t xml:space="preserve"> </w:t>
@@ -4005,31 +3595,7 @@
         <w:ind w:left="567"/>
       </w:pPr>
       <w:r>
-        <w:t>Puis « </w:t>
-      </w:r>
-      <w:proofErr w:type="spellStart"/>
-      <w:r>
-        <w:t>comapreHashPassword</w:t>
-      </w:r>
-      <w:proofErr w:type="spellEnd"/>
-      <w:r>
-        <w:t xml:space="preserve"> » permet de comparer le hash de deux mots de passe entré en paramètre. Car le premier paramètre sera </w:t>
-      </w:r>
-      <w:proofErr w:type="spellStart"/>
-      <w:r>
-        <w:t>hashé</w:t>
-      </w:r>
-      <w:proofErr w:type="spellEnd"/>
-      <w:r>
-        <w:t xml:space="preserve"> grâce à la première fonction puis le deuxième paramètre est le mot de passe </w:t>
-      </w:r>
-      <w:proofErr w:type="spellStart"/>
-      <w:r>
-        <w:t>hashé</w:t>
-      </w:r>
-      <w:proofErr w:type="spellEnd"/>
-      <w:r>
-        <w:t xml:space="preserve"> que nous devons comparer.</w:t>
+        <w:t>Puis « comapreHashPassword » permet de comparer le hash de deux mots de passe entré en paramètre. Car le premier paramètre sera hashé grâce à la première fonction puis le deuxième paramètre est le mot de passe hashé que nous devons comparer.</w:t>
       </w:r>
     </w:p>
     <w:p>
@@ -4071,29 +3637,13 @@
         <w:t>les informations</w:t>
       </w:r>
       <w:r>
-        <w:t xml:space="preserve"> du user avec le </w:t>
-      </w:r>
-      <w:proofErr w:type="spellStart"/>
-      <w:r>
-        <w:t>username</w:t>
-      </w:r>
-      <w:proofErr w:type="spellEnd"/>
-      <w:r>
-        <w:t xml:space="preserve"> entré par l’utilisateur (attention à faire </w:t>
+        <w:t xml:space="preserve"> du user avec le username entré par l’utilisateur (attention à faire </w:t>
       </w:r>
       <w:r>
         <w:t>une requête préparée</w:t>
       </w:r>
       <w:r>
-        <w:t xml:space="preserve"> pour éviter les injections SQL), puis nous avec le mot de passe récupéré (qui lui est </w:t>
-      </w:r>
-      <w:proofErr w:type="spellStart"/>
-      <w:r>
-        <w:t>hashé</w:t>
-      </w:r>
-      <w:proofErr w:type="spellEnd"/>
-      <w:r>
-        <w:t xml:space="preserve">), nous allons </w:t>
+        <w:t xml:space="preserve"> pour éviter les injections SQL), puis nous avec le mot de passe récupéré (qui lui est hashé), nous allons </w:t>
       </w:r>
       <w:r>
         <w:t>comparer</w:t>
@@ -4102,37 +3652,13 @@
         <w:t xml:space="preserve"> les deux mots de passes</w:t>
       </w:r>
       <w:r>
-        <w:t xml:space="preserve"> en </w:t>
-      </w:r>
-      <w:proofErr w:type="spellStart"/>
-      <w:r>
-        <w:t>hashant</w:t>
-      </w:r>
-      <w:proofErr w:type="spellEnd"/>
-      <w:r>
-        <w:t xml:space="preserve"> avant le mot de passe entré par l’utilisateur pour faire la comparaison des hash. Puis si la comparaison est </w:t>
+        <w:t xml:space="preserve"> en hashant avant le mot de passe entré par l’utilisateur pour faire la comparaison des hash. Puis si la comparaison est </w:t>
       </w:r>
       <w:r>
         <w:t>correcte</w:t>
       </w:r>
       <w:r>
-        <w:t xml:space="preserve"> alors nous générons le </w:t>
-      </w:r>
-      <w:proofErr w:type="spellStart"/>
-      <w:r>
-        <w:t>Json</w:t>
-      </w:r>
-      <w:proofErr w:type="spellEnd"/>
-      <w:r>
-        <w:t xml:space="preserve"> Web </w:t>
-      </w:r>
-      <w:proofErr w:type="spellStart"/>
-      <w:r>
-        <w:t>Token</w:t>
-      </w:r>
-      <w:proofErr w:type="spellEnd"/>
-      <w:r>
-        <w:t>.</w:t>
+        <w:t xml:space="preserve"> alors nous générons le Json Web Token.</w:t>
       </w:r>
     </w:p>
     <w:p>
@@ -4285,15 +3811,7 @@
         <w:ind w:left="567"/>
       </w:pPr>
       <w:r>
-        <w:t xml:space="preserve">Ensuite nous devons récupérer ce champs « rôle » dans notre </w:t>
-      </w:r>
-      <w:proofErr w:type="spellStart"/>
-      <w:r>
-        <w:t>token</w:t>
-      </w:r>
-      <w:proofErr w:type="spellEnd"/>
-      <w:r>
-        <w:t>, nous allons donc rajouter cette donnée lorsqu’on signe celui-ci</w:t>
+        <w:t>Ensuite nous devons récupérer ce champs « rôle » dans notre token, nous allons donc rajouter cette donnée lorsqu’on signe celui-ci</w:t>
       </w:r>
       <w:r>
         <w:t>.</w:t>
@@ -4365,31 +3883,7 @@
         <w:ind w:left="567"/>
       </w:pPr>
       <w:r>
-        <w:t xml:space="preserve">Ensuite, lorsque nous avons rajouter le rôle dans le </w:t>
-      </w:r>
-      <w:proofErr w:type="spellStart"/>
-      <w:r>
-        <w:t>token</w:t>
-      </w:r>
-      <w:proofErr w:type="spellEnd"/>
-      <w:r>
-        <w:t>, nous allons définir le « </w:t>
-      </w:r>
-      <w:proofErr w:type="spellStart"/>
-      <w:r>
-        <w:t>req.user</w:t>
-      </w:r>
-      <w:proofErr w:type="spellEnd"/>
-      <w:r>
-        <w:t xml:space="preserve"> » avec la valeur du </w:t>
-      </w:r>
-      <w:proofErr w:type="spellStart"/>
-      <w:r>
-        <w:t>token</w:t>
-      </w:r>
-      <w:proofErr w:type="spellEnd"/>
-      <w:r>
-        <w:t xml:space="preserve"> lorsque nous le vérifions lorsqu’un utilisateur se login.</w:t>
+        <w:t>Ensuite, lorsque nous avons rajouter le rôle dans le token, nous allons définir le « req.user » avec la valeur du token lorsque nous le vérifions lorsqu’un utilisateur se login.</w:t>
       </w:r>
     </w:p>
     <w:p>
@@ -4532,23 +4026,7 @@
         <w:ind w:left="567"/>
       </w:pPr>
       <w:r>
-        <w:t xml:space="preserve">Ensuite lorsque nous avons données ces informations au </w:t>
-      </w:r>
-      <w:proofErr w:type="spellStart"/>
-      <w:r>
-        <w:t>req.user</w:t>
-      </w:r>
-      <w:proofErr w:type="spellEnd"/>
-      <w:r>
-        <w:t xml:space="preserve">, nous avons accès au rôle de l’utilisateur quand celui-ci est connecter (donc grâce au </w:t>
-      </w:r>
-      <w:proofErr w:type="spellStart"/>
-      <w:r>
-        <w:t>token</w:t>
-      </w:r>
-      <w:proofErr w:type="spellEnd"/>
-      <w:r>
-        <w:t>).</w:t>
+        <w:t>Ensuite lorsque nous avons données ces informations au req.user, nous avons accès au rôle de l’utilisateur quand celui-ci est connecter (donc grâce au token).</w:t>
       </w:r>
     </w:p>
     <w:p>
@@ -4638,15 +4116,7 @@
         <w:t>un rôle</w:t>
       </w:r>
       <w:r>
-        <w:t xml:space="preserve"> (ici nous le définirons plus tard lors de l’appelle de la fonction). Puis elle va récupérer le rôle de l’utilisateur grâce au « </w:t>
-      </w:r>
-      <w:proofErr w:type="spellStart"/>
-      <w:r>
-        <w:t>req.user.userRole</w:t>
-      </w:r>
-      <w:proofErr w:type="spellEnd"/>
-      <w:r>
-        <w:t xml:space="preserve"> » et le donné comme valeur à une constante, puis nous allons comparer cette constante avec le rôle que nous avons passé en </w:t>
+        <w:t xml:space="preserve"> (ici nous le définirons plus tard lors de l’appelle de la fonction). Puis elle va récupérer le rôle de l’utilisateur grâce au « req.user.userRole » et le donné comme valeur à une constante, puis nous allons comparer cette constante avec le rôle que nous avons passé en </w:t>
       </w:r>
       <w:r>
         <w:t>paramètre</w:t>
@@ -4667,15 +4137,7 @@
         <w:ind w:left="567"/>
       </w:pPr>
       <w:r>
-        <w:t>Puis pour utiliser notre fonction et donc vérifier les rôles des utilisateurs, nous appelons notre fonction sur les routes exactement comme le « </w:t>
-      </w:r>
-      <w:proofErr w:type="spellStart"/>
-      <w:r>
-        <w:t>auth</w:t>
-      </w:r>
-      <w:proofErr w:type="spellEnd"/>
-      <w:r>
-        <w:t> ».</w:t>
+        <w:t>Puis pour utiliser notre fonction et donc vérifier les rôles des utilisateurs, nous appelons notre fonction sur les routes exactement comme le « auth ».</w:t>
       </w:r>
     </w:p>
     <w:p>
@@ -4853,62 +4315,22 @@
         <w:ind w:left="567"/>
       </w:pPr>
       <w:r>
-        <w:t>Nous définissons notre « </w:t>
-      </w:r>
-      <w:proofErr w:type="spellStart"/>
-      <w:r>
-        <w:t>query</w:t>
-      </w:r>
-      <w:proofErr w:type="spellEnd"/>
-      <w:r>
-        <w:t xml:space="preserve"> », puis lors de la condition de recherche « WHERE » nous entrons notre condition de recherche, ici nous voulons sélectionner un </w:t>
-      </w:r>
-      <w:proofErr w:type="spellStart"/>
-      <w:r>
-        <w:t>username</w:t>
-      </w:r>
-      <w:proofErr w:type="spellEnd"/>
-      <w:r>
-        <w:t xml:space="preserve"> en particulier, puis nous rajouter uniquement un « ? » et non directement la valeur entrée par l’utilisateur.</w:t>
-      </w:r>
-    </w:p>
-    <w:p>
-      <w:pPr>
-        <w:pStyle w:val="Retraitcorpsdetexte"/>
-        <w:ind w:left="567"/>
-      </w:pPr>
-    </w:p>
-    <w:p>
-      <w:pPr>
-        <w:pStyle w:val="Retraitcorpsdetexte"/>
-        <w:ind w:left="567"/>
-      </w:pPr>
-      <w:r>
-        <w:t xml:space="preserve">De cette manière, lorsque nous appelons notre </w:t>
-      </w:r>
-      <w:proofErr w:type="spellStart"/>
-      <w:r>
-        <w:t>query</w:t>
-      </w:r>
-      <w:proofErr w:type="spellEnd"/>
-      <w:r>
-        <w:t xml:space="preserve"> dans la deuxième ligne nous ajouter le champs « [</w:t>
-      </w:r>
-      <w:proofErr w:type="spellStart"/>
-      <w:r>
-        <w:t>username</w:t>
-      </w:r>
-      <w:proofErr w:type="spellEnd"/>
-      <w:r>
-        <w:t>] » qui est défini par la valeur entrée par l’utilisateur de cette manière notre fonction « </w:t>
-      </w:r>
-      <w:proofErr w:type="spellStart"/>
-      <w:r>
-        <w:t>connection.query</w:t>
-      </w:r>
-      <w:proofErr w:type="spellEnd"/>
-      <w:r>
-        <w:t> » va automatiquement géré l’entré et permet d’éviter les injections SQL.</w:t>
+        <w:t>Nous définissons notre « query », puis lors de la condition de recherche « WHERE » nous entrons notre condition de recherche, ici nous voulons sélectionner un username en particulier, puis nous rajouter uniquement un « ? » et non directement la valeur entrée par l’utilisateur.</w:t>
+      </w:r>
+    </w:p>
+    <w:p>
+      <w:pPr>
+        <w:pStyle w:val="Retraitcorpsdetexte"/>
+        <w:ind w:left="567"/>
+      </w:pPr>
+    </w:p>
+    <w:p>
+      <w:pPr>
+        <w:pStyle w:val="Retraitcorpsdetexte"/>
+        <w:ind w:left="567"/>
+      </w:pPr>
+      <w:r>
+        <w:t>De cette manière, lorsque nous appelons notre query dans la deuxième ligne nous ajouter le champs « [username] » qui est défini par la valeur entrée par l’utilisateur de cette manière notre fonction « connection.query » va automatiquement géré l’entré et permet d’éviter les injections SQL.</w:t>
       </w:r>
     </w:p>
     <w:p>
@@ -4927,51 +4349,19 @@
         <w:ind w:left="567"/>
       </w:pPr>
       <w:r>
-        <w:t>Après avoir défini notre « </w:t>
-      </w:r>
-      <w:proofErr w:type="spellStart"/>
-      <w:r>
-        <w:t>req.user</w:t>
-      </w:r>
-      <w:proofErr w:type="spellEnd"/>
-      <w:r>
-        <w:t xml:space="preserve"> » cela va être beaucoup plus simple de récupérer les données de l’utilisateur, car grâce au </w:t>
-      </w:r>
-      <w:proofErr w:type="spellStart"/>
-      <w:r>
-        <w:t>req.user</w:t>
-      </w:r>
-      <w:proofErr w:type="spellEnd"/>
-      <w:r>
-        <w:t xml:space="preserve"> nous avons récupérer </w:t>
+        <w:t xml:space="preserve">Après avoir défini notre « req.user » cela va être beaucoup plus simple de récupérer les données de l’utilisateur, car grâce au req.user nous avons récupérer </w:t>
       </w:r>
       <w:r>
         <w:t>les données principales</w:t>
       </w:r>
       <w:r>
-        <w:t xml:space="preserve"> de l’utilisateur qui sont stocker dans le </w:t>
-      </w:r>
-      <w:proofErr w:type="spellStart"/>
-      <w:r>
-        <w:t>token</w:t>
-      </w:r>
-      <w:proofErr w:type="spellEnd"/>
-      <w:r>
-        <w:t xml:space="preserve"> (dans ce </w:t>
+        <w:t xml:space="preserve"> de l’utilisateur qui sont stocker dans le token (dans ce </w:t>
       </w:r>
       <w:r>
         <w:t>cas-là</w:t>
       </w:r>
       <w:r>
-        <w:t xml:space="preserve"> ce qui nous intéresse est </w:t>
-      </w:r>
-      <w:proofErr w:type="spellStart"/>
-      <w:r>
-        <w:t>l’id</w:t>
-      </w:r>
-      <w:proofErr w:type="spellEnd"/>
-      <w:r>
-        <w:t xml:space="preserve">). </w:t>
+        <w:t xml:space="preserve"> ce qui nous intéresse est l’id). </w:t>
       </w:r>
     </w:p>
     <w:p>
@@ -5055,15 +4445,7 @@
       </w:pPr>
       <w:r>
         <w:lastRenderedPageBreak/>
-        <w:t>Celle-ci va être très simple. Tout d’abord, il ne faut pas oublier d’ajouter la partie authentification grâce au « </w:t>
-      </w:r>
-      <w:proofErr w:type="spellStart"/>
-      <w:r>
-        <w:t>auth</w:t>
-      </w:r>
-      <w:proofErr w:type="spellEnd"/>
-      <w:r>
-        <w:t xml:space="preserve"> ». Puis nous allons définir </w:t>
+        <w:t xml:space="preserve">Celle-ci va être très simple. Tout d’abord, il ne faut pas oublier d’ajouter la partie authentification grâce au « auth ». Puis nous allons définir </w:t>
       </w:r>
       <w:r>
         <w:t>notre requête préparée</w:t>
@@ -5075,34 +4457,13 @@
         <w:t>connecter</w:t>
       </w:r>
       <w:r>
-        <w:t xml:space="preserve"> de la base de données. Puisque nous définissons notre « </w:t>
-      </w:r>
-      <w:proofErr w:type="spellStart"/>
-      <w:r>
-        <w:t>req.user</w:t>
-      </w:r>
-      <w:proofErr w:type="spellEnd"/>
-      <w:r>
-        <w:t xml:space="preserve"> » et que celui-ci </w:t>
+        <w:t xml:space="preserve"> de la base de données. Puisque nous définissons notre « req.user » et que celui-ci </w:t>
       </w:r>
       <w:r>
         <w:t xml:space="preserve">possède </w:t>
       </w:r>
-      <w:proofErr w:type="spellStart"/>
-      <w:r>
-        <w:t>l’id</w:t>
-      </w:r>
-      <w:proofErr w:type="spellEnd"/>
-      <w:r>
-        <w:t xml:space="preserve"> de l’utilisateur, nous pouvons directement effectuer notre recherche selon </w:t>
-      </w:r>
-      <w:proofErr w:type="spellStart"/>
-      <w:r>
-        <w:t>l’id</w:t>
-      </w:r>
-      <w:proofErr w:type="spellEnd"/>
-      <w:r>
-        <w:t>.</w:t>
+      <w:r>
+        <w:t>l’id de l’utilisateur, nous pouvons directement effectuer notre recherche selon l’id.</w:t>
       </w:r>
       <w:r>
         <w:t xml:space="preserve"> Ensuite nous effectuons une rapide gestion des erreurs, si notre requête revoie </w:t>
@@ -5117,15 +4478,7 @@
         <w:t>notre requête</w:t>
       </w:r>
       <w:r>
-        <w:t xml:space="preserve"> nous renvoie aucun utilisateur. Pour finir nous envoyons le résultat avec un « </w:t>
-      </w:r>
-      <w:proofErr w:type="spellStart"/>
-      <w:r>
-        <w:t>res.json</w:t>
-      </w:r>
-      <w:proofErr w:type="spellEnd"/>
-      <w:r>
-        <w:t> ».</w:t>
+        <w:t xml:space="preserve"> nous renvoie aucun utilisateur. Pour finir nous envoyons le résultat avec un « res.json ».</w:t>
       </w:r>
     </w:p>
     <w:p>
@@ -5167,37 +4520,16 @@
         <w:ind w:left="567"/>
       </w:pPr>
       <w:r>
-        <w:t xml:space="preserve">Toutes les fonctionnalités demandées sont présentes, de plus un </w:t>
-      </w:r>
-      <w:proofErr w:type="spellStart"/>
-      <w:r>
-        <w:t>FrontEnd</w:t>
-      </w:r>
-      <w:proofErr w:type="spellEnd"/>
-      <w:r>
-        <w:t xml:space="preserve"> en </w:t>
-      </w:r>
-      <w:proofErr w:type="spellStart"/>
-      <w:r>
-        <w:t>VueJS</w:t>
-      </w:r>
-      <w:proofErr w:type="spellEnd"/>
-      <w:r>
-        <w:t xml:space="preserve"> </w:t>
+        <w:t xml:space="preserve">Toutes les fonctionnalités demandées sont présentes, de plus un FrontEnd en VueJS </w:t>
       </w:r>
       <w:r>
         <w:t>a</w:t>
       </w:r>
       <w:r>
-        <w:t xml:space="preserve"> été rajouter avec la </w:t>
-      </w:r>
-      <w:proofErr w:type="spellStart"/>
-      <w:r>
-        <w:t>Dockeristation</w:t>
-      </w:r>
-      <w:proofErr w:type="spellEnd"/>
-      <w:r>
-        <w:t xml:space="preserve"> de ce service.</w:t>
+        <w:t xml:space="preserve"> été rajouter avec la Dockeristation de ce service.</w:t>
+      </w:r>
+      <w:r>
+        <w:t xml:space="preserve"> Malheureusement la communication entre le frontend et le backend fonctionne uniquement sur mon pc portable, j’ai essayé de cloner mon repo github sur un autre ordinateur mais la communication de se fait pas. Le problème vient probablement du certificat SSL qui n’est pas « valide » de ce fait la communication http et https ne se fait pas. J’ai tout de même pu faire la démo de mon projet.</w:t>
       </w:r>
     </w:p>
     <w:p>
@@ -5218,31 +4550,7 @@
         <w:ind w:left="567"/>
       </w:pPr>
       <w:r>
-        <w:t xml:space="preserve">Aucun outil de gestion de projet tel que </w:t>
-      </w:r>
-      <w:proofErr w:type="spellStart"/>
-      <w:r>
-        <w:t>trello</w:t>
-      </w:r>
-      <w:proofErr w:type="spellEnd"/>
-      <w:r>
-        <w:t xml:space="preserve">, </w:t>
-      </w:r>
-      <w:proofErr w:type="spellStart"/>
-      <w:r>
-        <w:t>github</w:t>
-      </w:r>
-      <w:proofErr w:type="spellEnd"/>
-      <w:r>
-        <w:t xml:space="preserve"> </w:t>
-      </w:r>
-      <w:proofErr w:type="spellStart"/>
-      <w:r>
-        <w:t>project</w:t>
-      </w:r>
-      <w:proofErr w:type="spellEnd"/>
-      <w:r>
-        <w:t xml:space="preserve">, </w:t>
+        <w:t xml:space="preserve">Aucun outil de gestion de projet tel que trello, github project, </w:t>
       </w:r>
       <w:r>
         <w:t>etc...</w:t>
@@ -5278,15 +4586,7 @@
         <w:ind w:left="567"/>
       </w:pPr>
       <w:r>
-        <w:t xml:space="preserve">Le fait d’associer un environnement de développement sur docker et la conception d’un site sécurisé à été très pédagogique pour l’apprentissage de ces deux matières. J’ai aimé voir la progression de mon site avec les problèmes rencontré et les possibilités infinies d’ajout de fonctionnalité. La partie </w:t>
-      </w:r>
-      <w:proofErr w:type="spellStart"/>
-      <w:r>
-        <w:t>FrontEnd</w:t>
-      </w:r>
-      <w:proofErr w:type="spellEnd"/>
-      <w:r>
-        <w:t xml:space="preserve"> est moins chargé que le backend mais pourquoi pas continuer cette </w:t>
+        <w:t xml:space="preserve">Le fait d’associer un environnement de développement sur docker et la conception d’un site sécurisé à été très pédagogique pour l’apprentissage de ces deux matières. J’ai aimé voir la progression de mon site avec les problèmes rencontré et les possibilités infinies d’ajout de fonctionnalité. La partie FrontEnd est moins chargé que le backend mais pourquoi pas continuer cette </w:t>
       </w:r>
       <w:r>
         <w:t>partie-là</w:t>
@@ -5307,29 +4607,13 @@
         <w:t xml:space="preserve"> à explorer pour m’améliorer.</w:t>
       </w:r>
       <w:r>
-        <w:t xml:space="preserve"> </w:t>
-      </w:r>
-      <w:proofErr w:type="spellStart"/>
-      <w:r>
-        <w:t>ChatGPT</w:t>
-      </w:r>
-      <w:proofErr w:type="spellEnd"/>
-      <w:r>
-        <w:t xml:space="preserve"> m’a bien aidé vers la fin du projet, avec la charge de travail de tous les projets de cette fin d’année je ne voulais pas perdre de temps sur certain problème ou ajout de fonctionnalité. Je suis très retissent à l’utilisation de cet outil car je n’aime pas quand le travail est fait à ma place ou que le travaille ajouter fonctionne mais que je ne le comprenne pas. C’est pour cela que je me suis </w:t>
+        <w:t xml:space="preserve"> ChatGPT m’a bien aidé vers la fin du projet, avec la charge de travail de tous les projets de cette fin d’année je ne voulais pas perdre de temps sur certain problème ou ajout de fonctionnalité. Je suis très retissent à l’utilisation de cet outil car je n’aime pas quand le travail est fait à ma place ou que le travaille ajouter fonctionne mais que je ne le comprenne pas. C’est pour cela que je me suis </w:t>
       </w:r>
       <w:r>
         <w:t>assuré</w:t>
       </w:r>
       <w:r>
-        <w:t xml:space="preserve"> de comprendre que toutes les informations que </w:t>
-      </w:r>
-      <w:proofErr w:type="spellStart"/>
-      <w:r>
-        <w:t>chatGPT</w:t>
-      </w:r>
-      <w:proofErr w:type="spellEnd"/>
-      <w:r>
-        <w:t xml:space="preserve"> me fournissait</w:t>
+        <w:t xml:space="preserve"> de comprendre que toutes les informations que chatGPT me fournissait</w:t>
       </w:r>
       <w:r>
         <w:t xml:space="preserve"> pour avoir une connaissance de ce que j’implémentais dans mon code et pour avoir </w:t>
@@ -5372,29 +4656,13 @@
         <w:pStyle w:val="Corpsdetexte"/>
       </w:pPr>
       <w:r>
-        <w:t xml:space="preserve">Un fichier </w:t>
-      </w:r>
-      <w:proofErr w:type="spellStart"/>
-      <w:r>
-        <w:t>gitignore</w:t>
-      </w:r>
-      <w:proofErr w:type="spellEnd"/>
-      <w:r>
-        <w:t xml:space="preserve"> </w:t>
+        <w:t xml:space="preserve">Un fichier gitignore </w:t>
       </w:r>
       <w:r>
         <w:t>a</w:t>
       </w:r>
       <w:r>
-        <w:t xml:space="preserve"> été ajouter à la racine du repos Git pour ne pas push les dossier </w:t>
-      </w:r>
-      <w:proofErr w:type="spellStart"/>
-      <w:r>
-        <w:t>node_modules</w:t>
-      </w:r>
-      <w:proofErr w:type="spellEnd"/>
-      <w:r>
-        <w:t>.</w:t>
+        <w:t xml:space="preserve"> été ajouter à la racine du repos Git pour ne pas push les dossier node_modules.</w:t>
       </w:r>
     </w:p>
     <w:sectPr>
@@ -5867,7 +5135,7 @@
               <w:noProof/>
               <w:szCs w:val="16"/>
             </w:rPr>
-            <w:t>25.05.2024 12:26</w:t>
+            <w:t>29.05.2024 09:10</w:t>
           </w:r>
           <w:r>
             <w:rPr>
@@ -6149,7 +5417,7 @@
         <v:path o:extrusionok="f" gradientshapeok="t" o:connecttype="rect"/>
         <o:lock v:ext="edit" aspectratio="t"/>
       </v:shapetype>
-      <v:shape id="_x0000_i1033" type="#_x0000_t75" style="width:11.5pt;height:11.5pt" o:bullet="t">
+      <v:shape id="_x0000_i1031" type="#_x0000_t75" style="width:11.5pt;height:11.5pt" o:bullet="t">
         <v:imagedata r:id="rId1" o:title="BD10263_"/>
       </v:shape>
     </w:pict>
@@ -11964,9 +11232,12 @@
 </file>
 
 <file path=customXml/item2.xml><?xml version="1.0" encoding="utf-8"?>
-<p:properties xmlns:p="http://schemas.microsoft.com/office/2006/metadata/properties" xmlns:xsi="http://www.w3.org/2001/XMLSchema-instance" xmlns:pc="http://schemas.microsoft.com/office/infopath/2007/PartnerControls">
-  <documentManagement/>
-</p:properties>
+<?mso-contentType ?>
+<FormTemplates xmlns="http://schemas.microsoft.com/sharepoint/v3/contenttype/forms">
+  <Display>DocumentLibraryForm</Display>
+  <Edit>DocumentLibraryForm</Edit>
+  <New>DocumentLibraryForm</New>
+</FormTemplates>
 </file>
 
 <file path=customXml/item3.xml><?xml version="1.0" encoding="utf-8"?>
@@ -11974,12 +11245,9 @@
 </file>
 
 <file path=customXml/item4.xml><?xml version="1.0" encoding="utf-8"?>
-<?mso-contentType ?>
-<FormTemplates xmlns="http://schemas.microsoft.com/sharepoint/v3/contenttype/forms">
-  <Display>DocumentLibraryForm</Display>
-  <Edit>DocumentLibraryForm</Edit>
-  <New>DocumentLibraryForm</New>
-</FormTemplates>
+<p:properties xmlns:p="http://schemas.microsoft.com/office/2006/metadata/properties" xmlns:xsi="http://www.w3.org/2001/XMLSchema-instance" xmlns:pc="http://schemas.microsoft.com/office/infopath/2007/PartnerControls">
+  <documentManagement/>
+</p:properties>
 </file>
 
 <file path=customXml/itemProps1.xml><?xml version="1.0" encoding="utf-8"?>
@@ -12002,10 +11270,9 @@
 </file>
 
 <file path=customXml/itemProps2.xml><?xml version="1.0" encoding="utf-8"?>
-<ds:datastoreItem xmlns:ds="http://schemas.openxmlformats.org/officeDocument/2006/customXml" ds:itemID="{4181FC95-92B5-446F-AE57-E4A44C8C450C}">
+<ds:datastoreItem xmlns:ds="http://schemas.openxmlformats.org/officeDocument/2006/customXml" ds:itemID="{DF8E7934-3F3A-4F32-A7D4-1B248DBE707D}">
   <ds:schemaRefs>
-    <ds:schemaRef ds:uri="http://schemas.microsoft.com/office/2006/metadata/properties"/>
-    <ds:schemaRef ds:uri="http://schemas.microsoft.com/office/infopath/2007/PartnerControls"/>
+    <ds:schemaRef ds:uri="http://schemas.microsoft.com/sharepoint/v3/contenttype/forms"/>
   </ds:schemaRefs>
 </ds:datastoreItem>
 </file>
@@ -12019,9 +11286,10 @@
 </file>
 
 <file path=customXml/itemProps4.xml><?xml version="1.0" encoding="utf-8"?>
-<ds:datastoreItem xmlns:ds="http://schemas.openxmlformats.org/officeDocument/2006/customXml" ds:itemID="{DF8E7934-3F3A-4F32-A7D4-1B248DBE707D}">
+<ds:datastoreItem xmlns:ds="http://schemas.openxmlformats.org/officeDocument/2006/customXml" ds:itemID="{4181FC95-92B5-446F-AE57-E4A44C8C450C}">
   <ds:schemaRefs>
-    <ds:schemaRef ds:uri="http://schemas.microsoft.com/sharepoint/v3/contenttype/forms"/>
+    <ds:schemaRef ds:uri="http://schemas.microsoft.com/office/2006/metadata/properties"/>
+    <ds:schemaRef ds:uri="http://schemas.microsoft.com/office/infopath/2007/PartnerControls"/>
   </ds:schemaRefs>
 </ds:datastoreItem>
 </file>
</xml_diff>

<commit_message>
update interface admin and user profile
</commit_message>
<xml_diff>
--- a/Rapport/P-183_WebStore-Rapport-AlessioLopardo.docx
+++ b/Rapport/P-183_WebStore-Rapport-AlessioLopardo.docx
@@ -3726,6 +3726,131 @@
         <w:pStyle w:val="Retraitcorpsdetexte"/>
         <w:ind w:left="567"/>
       </w:pPr>
+      <w:r>
+        <w:t>Le JWT est renvoyer lorsque l’utilisateur s’authentifie correctement. Grâce au FrontEnd le JWT est ensuite stocker dans le « sessionStorage ».</w:t>
+      </w:r>
+    </w:p>
+    <w:p>
+      <w:pPr>
+        <w:pStyle w:val="Retraitcorpsdetexte"/>
+        <w:ind w:left="567"/>
+      </w:pPr>
+    </w:p>
+    <w:p>
+      <w:pPr>
+        <w:pStyle w:val="Retraitcorpsdetexte"/>
+        <w:ind w:left="567"/>
+        <w:jc w:val="center"/>
+      </w:pPr>
+      <w:r>
+        <w:rPr>
+          <w:noProof/>
+        </w:rPr>
+        <w:drawing>
+          <wp:inline distT="0" distB="0" distL="0" distR="0" wp14:anchorId="5EDFADDC" wp14:editId="140A6E5A">
+            <wp:extent cx="4400776" cy="787440"/>
+            <wp:effectExtent l="0" t="0" r="0" b="0"/>
+            <wp:docPr id="1511629155" name="Image 1" descr="Une image contenant texte, capture d’écran, Police, ligne&#10;&#10;Description générée automatiquement"/>
+            <wp:cNvGraphicFramePr>
+              <a:graphicFrameLocks xmlns:a="http://schemas.openxmlformats.org/drawingml/2006/main" noChangeAspect="1"/>
+            </wp:cNvGraphicFramePr>
+            <a:graphic xmlns:a="http://schemas.openxmlformats.org/drawingml/2006/main">
+              <a:graphicData uri="http://schemas.openxmlformats.org/drawingml/2006/picture">
+                <pic:pic xmlns:pic="http://schemas.openxmlformats.org/drawingml/2006/picture">
+                  <pic:nvPicPr>
+                    <pic:cNvPr id="1511629155" name="Image 1" descr="Une image contenant texte, capture d’écran, Police, ligne&#10;&#10;Description générée automatiquement"/>
+                    <pic:cNvPicPr/>
+                  </pic:nvPicPr>
+                  <pic:blipFill>
+                    <a:blip r:embed="rId25"/>
+                    <a:stretch>
+                      <a:fillRect/>
+                    </a:stretch>
+                  </pic:blipFill>
+                  <pic:spPr>
+                    <a:xfrm>
+                      <a:off x="0" y="0"/>
+                      <a:ext cx="4400776" cy="787440"/>
+                    </a:xfrm>
+                    <a:prstGeom prst="rect">
+                      <a:avLst/>
+                    </a:prstGeom>
+                  </pic:spPr>
+                </pic:pic>
+              </a:graphicData>
+            </a:graphic>
+          </wp:inline>
+        </w:drawing>
+      </w:r>
+    </w:p>
+    <w:p>
+      <w:pPr>
+        <w:pStyle w:val="Retraitcorpsdetexte"/>
+        <w:ind w:left="567"/>
+      </w:pPr>
+    </w:p>
+    <w:p>
+      <w:pPr>
+        <w:pStyle w:val="Retraitcorpsdetexte"/>
+        <w:ind w:left="567"/>
+      </w:pPr>
+      <w:r>
+        <w:t>Ceci est le code qui permet d’effectuer la requête d’authentification vers le BackEnd qui va renvoyer le token pour que nous le mettions dans le « sessionStorage »</w:t>
+      </w:r>
+    </w:p>
+    <w:p>
+      <w:pPr>
+        <w:pStyle w:val="Retraitcorpsdetexte"/>
+        <w:ind w:left="567"/>
+        <w:jc w:val="center"/>
+      </w:pPr>
+    </w:p>
+    <w:p>
+      <w:pPr>
+        <w:pStyle w:val="Retraitcorpsdetexte"/>
+        <w:ind w:left="567"/>
+        <w:jc w:val="center"/>
+      </w:pPr>
+      <w:r>
+        <w:rPr>
+          <w:noProof/>
+        </w:rPr>
+        <w:drawing>
+          <wp:inline distT="0" distB="0" distL="0" distR="0" wp14:anchorId="4E1B1C03" wp14:editId="651CA537">
+            <wp:extent cx="5759450" cy="728980"/>
+            <wp:effectExtent l="0" t="0" r="0" b="0"/>
+            <wp:docPr id="848490179" name="Image 1" descr="Une image contenant texte, capture d’écran, Police, noir&#10;&#10;Description générée automatiquement"/>
+            <wp:cNvGraphicFramePr>
+              <a:graphicFrameLocks xmlns:a="http://schemas.openxmlformats.org/drawingml/2006/main" noChangeAspect="1"/>
+            </wp:cNvGraphicFramePr>
+            <a:graphic xmlns:a="http://schemas.openxmlformats.org/drawingml/2006/main">
+              <a:graphicData uri="http://schemas.openxmlformats.org/drawingml/2006/picture">
+                <pic:pic xmlns:pic="http://schemas.openxmlformats.org/drawingml/2006/picture">
+                  <pic:nvPicPr>
+                    <pic:cNvPr id="848490179" name="Image 1" descr="Une image contenant texte, capture d’écran, Police, noir&#10;&#10;Description générée automatiquement"/>
+                    <pic:cNvPicPr/>
+                  </pic:nvPicPr>
+                  <pic:blipFill>
+                    <a:blip r:embed="rId26"/>
+                    <a:stretch>
+                      <a:fillRect/>
+                    </a:stretch>
+                  </pic:blipFill>
+                  <pic:spPr>
+                    <a:xfrm>
+                      <a:off x="0" y="0"/>
+                      <a:ext cx="5759450" cy="728980"/>
+                    </a:xfrm>
+                    <a:prstGeom prst="rect">
+                      <a:avLst/>
+                    </a:prstGeom>
+                  </pic:spPr>
+                </pic:pic>
+              </a:graphicData>
+            </a:graphic>
+          </wp:inline>
+        </w:drawing>
+      </w:r>
     </w:p>
     <w:p>
       <w:pPr>
@@ -3811,6 +3936,7 @@
         <w:ind w:left="567"/>
       </w:pPr>
       <w:r>
+        <w:lastRenderedPageBreak/>
         <w:t>Ensuite nous devons récupérer ce champs « rôle » dans notre token, nous allons donc rajouter cette donnée lorsqu’on signe celui-ci</w:t>
       </w:r>
       <w:r>
@@ -3849,7 +3975,7 @@
                     <pic:cNvPicPr/>
                   </pic:nvPicPr>
                   <pic:blipFill>
-                    <a:blip r:embed="rId25"/>
+                    <a:blip r:embed="rId27"/>
                     <a:stretch>
                       <a:fillRect/>
                     </a:stretch>
@@ -3902,7 +4028,6 @@
         <w:rPr>
           <w:noProof/>
         </w:rPr>
-        <w:lastRenderedPageBreak/>
         <mc:AlternateContent>
           <mc:Choice Requires="wps">
             <w:drawing>
@@ -3993,7 +4118,7 @@
                     <pic:cNvPicPr/>
                   </pic:nvPicPr>
                   <pic:blipFill>
-                    <a:blip r:embed="rId26"/>
+                    <a:blip r:embed="rId28"/>
                     <a:stretch>
                       <a:fillRect/>
                     </a:stretch>
@@ -4060,6 +4185,7 @@
         <w:rPr>
           <w:noProof/>
         </w:rPr>
+        <w:lastRenderedPageBreak/>
         <w:drawing>
           <wp:inline distT="0" distB="0" distL="0" distR="0" wp14:anchorId="1F60DB0E" wp14:editId="1C35BA27">
             <wp:extent cx="5512083" cy="2444876"/>
@@ -4076,7 +4202,7 @@
                     <pic:cNvPicPr/>
                   </pic:nvPicPr>
                   <pic:blipFill>
-                    <a:blip r:embed="rId27"/>
+                    <a:blip r:embed="rId29"/>
                     <a:stretch>
                       <a:fillRect/>
                     </a:stretch>
@@ -4144,13 +4270,18 @@
       <w:pPr>
         <w:pStyle w:val="Retraitcorpsdetexte"/>
         <w:ind w:left="567"/>
+      </w:pPr>
+    </w:p>
+    <w:p>
+      <w:pPr>
+        <w:pStyle w:val="Retraitcorpsdetexte"/>
+        <w:ind w:left="567"/>
         <w:jc w:val="center"/>
       </w:pPr>
       <w:r>
         <w:rPr>
           <w:noProof/>
         </w:rPr>
-        <w:lastRenderedPageBreak/>
         <w:drawing>
           <wp:inline distT="0" distB="0" distL="0" distR="0" wp14:anchorId="10BA753E" wp14:editId="5C308C1C">
             <wp:extent cx="5467631" cy="273064"/>
@@ -4167,7 +4298,7 @@
                     <pic:cNvPicPr/>
                   </pic:nvPicPr>
                   <pic:blipFill>
-                    <a:blip r:embed="rId28"/>
+                    <a:blip r:embed="rId30"/>
                     <a:stretch>
                       <a:fillRect/>
                     </a:stretch>
@@ -4203,7 +4334,7 @@
         <w:t xml:space="preserve">Cela veut dire que lorsque nous </w:t>
       </w:r>
       <w:r>
-        <w:t>définis serons</w:t>
+        <w:t>définissons</w:t>
       </w:r>
       <w:r>
         <w:t xml:space="preserve"> une route qui ne peut être accéder uniquement par des Administrateurs, nous appellerons notre fonction de cette manière. De plus si nous </w:t>
@@ -4214,6 +4345,12 @@
       <w:r>
         <w:t xml:space="preserve"> également le faire de cette manière</w:t>
       </w:r>
+    </w:p>
+    <w:p>
+      <w:pPr>
+        <w:pStyle w:val="Retraitcorpsdetexte"/>
+        <w:ind w:left="0"/>
+      </w:pPr>
     </w:p>
     <w:p>
       <w:pPr>
@@ -4281,7 +4418,7 @@
                     <pic:cNvPicPr/>
                   </pic:nvPicPr>
                   <pic:blipFill>
-                    <a:blip r:embed="rId29"/>
+                    <a:blip r:embed="rId31"/>
                     <a:stretch>
                       <a:fillRect/>
                     </a:stretch>
@@ -4339,6 +4476,7 @@
       </w:pPr>
       <w:bookmarkStart w:id="18" w:name="_Toc167531750"/>
       <w:r>
+        <w:lastRenderedPageBreak/>
         <w:t>Profile du client</w:t>
       </w:r>
       <w:bookmarkEnd w:id="18"/>
@@ -4411,7 +4549,7 @@
                     <pic:cNvPicPr/>
                   </pic:nvPicPr>
                   <pic:blipFill>
-                    <a:blip r:embed="rId30"/>
+                    <a:blip r:embed="rId32"/>
                     <a:stretch>
                       <a:fillRect/>
                     </a:stretch>
@@ -4444,7 +4582,6 @@
         <w:ind w:left="567"/>
       </w:pPr>
       <w:r>
-        <w:lastRenderedPageBreak/>
         <w:t xml:space="preserve">Celle-ci va être très simple. Tout d’abord, il ne faut pas oublier d’ajouter la partie authentification grâce au « auth ». Puis nous allons définir </w:t>
       </w:r>
       <w:r>
@@ -4529,7 +4666,95 @@
         <w:t xml:space="preserve"> été rajouter avec la Dockeristation de ce service.</w:t>
       </w:r>
       <w:r>
-        <w:t xml:space="preserve"> Malheureusement la communication entre le frontend et le backend fonctionne uniquement sur mon pc portable, j’ai essayé de cloner mon repo github sur un autre ordinateur mais la communication de se fait pas. Le problème vient probablement du certificat SSL qui n’est pas « valide » de ce fait la communication http et https ne se fait pas. J’ai tout de même pu faire la démo de mon projet.</w:t>
+        <w:t xml:space="preserve"> Ce FrontEnd possède la page de connexion, une page de profile, ainsi que la page admin</w:t>
+      </w:r>
+      <w:r>
+        <w:t>.</w:t>
+      </w:r>
+    </w:p>
+    <w:p>
+      <w:pPr>
+        <w:pStyle w:val="Retraitcorpsdetexte"/>
+        <w:ind w:left="567"/>
+      </w:pPr>
+    </w:p>
+    <w:p>
+      <w:pPr>
+        <w:pStyle w:val="Retraitcorpsdetexte"/>
+        <w:ind w:left="567"/>
+      </w:pPr>
+      <w:r>
+        <w:t xml:space="preserve">Malheureusement la communication entre le frontend et le backend fonctionne uniquement sur mon pc portable, j’ai essayé de cloner mon repo github sur un autre ordinateur mais la communication </w:t>
+      </w:r>
+      <w:r>
+        <w:t>ne</w:t>
+      </w:r>
+      <w:r>
+        <w:t xml:space="preserve"> se fait pas. Le problème vient du certificat SSL qui n’est pas « valide »</w:t>
+      </w:r>
+      <w:r>
+        <w:t xml:space="preserve"> d’après le navigateur car nous l’avons auto-signé</w:t>
+      </w:r>
+      <w:r>
+        <w:t xml:space="preserve"> de ce fait la communication http et https ne se fait pas. J’ai tout de même pu faire la démo de mon projet.</w:t>
+      </w:r>
+    </w:p>
+    <w:p>
+      <w:pPr>
+        <w:pStyle w:val="Retraitcorpsdetexte"/>
+        <w:ind w:left="567"/>
+      </w:pPr>
+    </w:p>
+    <w:p>
+      <w:pPr>
+        <w:pStyle w:val="Retraitcorpsdetexte"/>
+        <w:ind w:left="567"/>
+      </w:pPr>
+      <w:r>
+        <w:t>Si je veux pouvoir faire la communication avec le https plusieurs solution s’offre à moi :</w:t>
+      </w:r>
+    </w:p>
+    <w:p>
+      <w:pPr>
+        <w:pStyle w:val="Retraitcorpsdetexte"/>
+        <w:numPr>
+          <w:ilvl w:val="0"/>
+          <w:numId w:val="54"/>
+        </w:numPr>
+      </w:pPr>
+      <w:r>
+        <w:t>Avoir un certificat valide</w:t>
+      </w:r>
+    </w:p>
+    <w:p>
+      <w:pPr>
+        <w:pStyle w:val="Retraitcorpsdetexte"/>
+        <w:numPr>
+          <w:ilvl w:val="0"/>
+          <w:numId w:val="54"/>
+        </w:numPr>
+      </w:pPr>
+      <w:r>
+        <w:t>Avoir un certificat pour le développement local (mkcert)</w:t>
+      </w:r>
+    </w:p>
+    <w:p>
+      <w:pPr>
+        <w:pStyle w:val="Retraitcorpsdetexte"/>
+        <w:numPr>
+          <w:ilvl w:val="0"/>
+          <w:numId w:val="54"/>
+        </w:numPr>
+      </w:pPr>
+      <w:r>
+        <w:lastRenderedPageBreak/>
+        <w:t xml:space="preserve">Ajouter dans le backend une partie pour écouté sur du http pour continuer le </w:t>
+      </w:r>
+      <w:r>
+        <w:t>développement</w:t>
+      </w:r>
+      <w:r>
+        <w:t xml:space="preserve"> du site</w:t>
       </w:r>
     </w:p>
     <w:p>
@@ -4607,7 +4832,13 @@
         <w:t xml:space="preserve"> à explorer pour m’améliorer.</w:t>
       </w:r>
       <w:r>
-        <w:t xml:space="preserve"> ChatGPT m’a bien aidé vers la fin du projet, avec la charge de travail de tous les projets de cette fin d’année je ne voulais pas perdre de temps sur certain problème ou ajout de fonctionnalité. Je suis très retissent à l’utilisation de cet outil car je n’aime pas quand le travail est fait à ma place ou que le travaille ajouter fonctionne mais que je ne le comprenne pas. C’est pour cela que je me suis </w:t>
+        <w:t xml:space="preserve"> ChatGPT m’a bien aidé vers la fin du projet, avec la charge de travail de tous les projets de cette fin d’année je ne voulais pas perdre de temps sur certain problème ou ajout de fonctionnalité. Je suis très retissent à l’utilisation de cet outil car je n’aime pas quand le travail est fait à ma place ou que le </w:t>
+      </w:r>
+      <w:r>
+        <w:t>travail</w:t>
+      </w:r>
+      <w:r>
+        <w:t xml:space="preserve"> ajouter fonctionne mais que je ne le comprenne pas. C’est pour cela que je me suis </w:t>
       </w:r>
       <w:r>
         <w:t>assuré</w:t>
@@ -4666,9 +4897,9 @@
       </w:r>
     </w:p>
     <w:sectPr>
-      <w:headerReference w:type="default" r:id="rId31"/>
-      <w:footerReference w:type="default" r:id="rId32"/>
-      <w:footerReference w:type="first" r:id="rId33"/>
+      <w:headerReference w:type="default" r:id="rId33"/>
+      <w:footerReference w:type="default" r:id="rId34"/>
+      <w:footerReference w:type="first" r:id="rId35"/>
       <w:pgSz w:w="11906" w:h="16838" w:code="9"/>
       <w:pgMar w:top="1418" w:right="1418" w:bottom="1418" w:left="1418" w:header="709" w:footer="709" w:gutter="0"/>
       <w:cols w:space="708"/>
@@ -5135,7 +5366,7 @@
               <w:noProof/>
               <w:szCs w:val="16"/>
             </w:rPr>
-            <w:t>29.05.2024 09:10</w:t>
+            <w:t>31.05.2024 11:55</w:t>
           </w:r>
           <w:r>
             <w:rPr>
@@ -5417,7 +5648,7 @@
         <v:path o:extrusionok="f" gradientshapeok="t" o:connecttype="rect"/>
         <o:lock v:ext="edit" aspectratio="t"/>
       </v:shapetype>
-      <v:shape id="_x0000_i1031" type="#_x0000_t75" style="width:11.5pt;height:11.5pt" o:bullet="t">
+      <v:shape id="_x0000_i1032" type="#_x0000_t75" style="width:11.4pt;height:11.4pt" o:bullet="t">
         <v:imagedata r:id="rId1" o:title="BD10263_"/>
       </v:shape>
     </w:pict>
@@ -9003,6 +9234,95 @@
     </w:lvl>
   </w:abstractNum>
   <w:abstractNum w:abstractNumId="41" w15:restartNumberingAfterBreak="0">
+    <w:nsid w:val="64927B01"/>
+    <w:multiLevelType w:val="hybridMultilevel"/>
+    <w:tmpl w:val="3230E802"/>
+    <w:lvl w:ilvl="0" w:tplc="8DE86BA6">
+      <w:start w:val="1"/>
+      <w:numFmt w:val="decimal"/>
+      <w:lvlText w:val="%1."/>
+      <w:lvlJc w:val="left"/>
+      <w:pPr>
+        <w:ind w:left="927" w:hanging="360"/>
+      </w:pPr>
+      <w:rPr>
+        <w:rFonts w:hint="default"/>
+      </w:rPr>
+    </w:lvl>
+    <w:lvl w:ilvl="1" w:tplc="100C0019" w:tentative="1">
+      <w:start w:val="1"/>
+      <w:numFmt w:val="lowerLetter"/>
+      <w:lvlText w:val="%2."/>
+      <w:lvlJc w:val="left"/>
+      <w:pPr>
+        <w:ind w:left="1647" w:hanging="360"/>
+      </w:pPr>
+    </w:lvl>
+    <w:lvl w:ilvl="2" w:tplc="100C001B" w:tentative="1">
+      <w:start w:val="1"/>
+      <w:numFmt w:val="lowerRoman"/>
+      <w:lvlText w:val="%3."/>
+      <w:lvlJc w:val="right"/>
+      <w:pPr>
+        <w:ind w:left="2367" w:hanging="180"/>
+      </w:pPr>
+    </w:lvl>
+    <w:lvl w:ilvl="3" w:tplc="100C000F" w:tentative="1">
+      <w:start w:val="1"/>
+      <w:numFmt w:val="decimal"/>
+      <w:lvlText w:val="%4."/>
+      <w:lvlJc w:val="left"/>
+      <w:pPr>
+        <w:ind w:left="3087" w:hanging="360"/>
+      </w:pPr>
+    </w:lvl>
+    <w:lvl w:ilvl="4" w:tplc="100C0019" w:tentative="1">
+      <w:start w:val="1"/>
+      <w:numFmt w:val="lowerLetter"/>
+      <w:lvlText w:val="%5."/>
+      <w:lvlJc w:val="left"/>
+      <w:pPr>
+        <w:ind w:left="3807" w:hanging="360"/>
+      </w:pPr>
+    </w:lvl>
+    <w:lvl w:ilvl="5" w:tplc="100C001B" w:tentative="1">
+      <w:start w:val="1"/>
+      <w:numFmt w:val="lowerRoman"/>
+      <w:lvlText w:val="%6."/>
+      <w:lvlJc w:val="right"/>
+      <w:pPr>
+        <w:ind w:left="4527" w:hanging="180"/>
+      </w:pPr>
+    </w:lvl>
+    <w:lvl w:ilvl="6" w:tplc="100C000F" w:tentative="1">
+      <w:start w:val="1"/>
+      <w:numFmt w:val="decimal"/>
+      <w:lvlText w:val="%7."/>
+      <w:lvlJc w:val="left"/>
+      <w:pPr>
+        <w:ind w:left="5247" w:hanging="360"/>
+      </w:pPr>
+    </w:lvl>
+    <w:lvl w:ilvl="7" w:tplc="100C0019" w:tentative="1">
+      <w:start w:val="1"/>
+      <w:numFmt w:val="lowerLetter"/>
+      <w:lvlText w:val="%8."/>
+      <w:lvlJc w:val="left"/>
+      <w:pPr>
+        <w:ind w:left="5967" w:hanging="360"/>
+      </w:pPr>
+    </w:lvl>
+    <w:lvl w:ilvl="8" w:tplc="100C001B" w:tentative="1">
+      <w:start w:val="1"/>
+      <w:numFmt w:val="lowerRoman"/>
+      <w:lvlText w:val="%9."/>
+      <w:lvlJc w:val="right"/>
+      <w:pPr>
+        <w:ind w:left="6687" w:hanging="180"/>
+      </w:pPr>
+    </w:lvl>
+  </w:abstractNum>
+  <w:abstractNum w:abstractNumId="42" w15:restartNumberingAfterBreak="0">
     <w:nsid w:val="66726F5C"/>
     <w:multiLevelType w:val="hybridMultilevel"/>
     <w:tmpl w:val="C5481874"/>
@@ -9088,7 +9408,7 @@
       </w:pPr>
     </w:lvl>
   </w:abstractNum>
-  <w:abstractNum w:abstractNumId="42" w15:restartNumberingAfterBreak="0">
+  <w:abstractNum w:abstractNumId="43" w15:restartNumberingAfterBreak="0">
     <w:nsid w:val="6D6476B9"/>
     <w:multiLevelType w:val="multilevel"/>
     <w:tmpl w:val="100C0023"/>
@@ -9175,7 +9495,7 @@
       </w:pPr>
     </w:lvl>
   </w:abstractNum>
-  <w:abstractNum w:abstractNumId="43" w15:restartNumberingAfterBreak="0">
+  <w:abstractNum w:abstractNumId="44" w15:restartNumberingAfterBreak="0">
     <w:nsid w:val="70C03573"/>
     <w:multiLevelType w:val="multilevel"/>
     <w:tmpl w:val="100C0021"/>
@@ -9288,7 +9608,7 @@
       </w:rPr>
     </w:lvl>
   </w:abstractNum>
-  <w:abstractNum w:abstractNumId="44" w15:restartNumberingAfterBreak="0">
+  <w:abstractNum w:abstractNumId="45" w15:restartNumberingAfterBreak="0">
     <w:nsid w:val="79CD09A9"/>
     <w:multiLevelType w:val="multilevel"/>
     <w:tmpl w:val="100C0021"/>
@@ -9401,7 +9721,7 @@
       </w:rPr>
     </w:lvl>
   </w:abstractNum>
-  <w:abstractNum w:abstractNumId="45" w15:restartNumberingAfterBreak="0">
+  <w:abstractNum w:abstractNumId="46" w15:restartNumberingAfterBreak="0">
     <w:nsid w:val="7E7F1C51"/>
     <w:multiLevelType w:val="multilevel"/>
     <w:tmpl w:val="100C0021"/>
@@ -9566,10 +9886,10 @@
     <w:abstractNumId w:val="28"/>
   </w:num>
   <w:num w:numId="18" w16cid:durableId="1459644379">
-    <w:abstractNumId w:val="45"/>
+    <w:abstractNumId w:val="46"/>
   </w:num>
   <w:num w:numId="19" w16cid:durableId="51731661">
-    <w:abstractNumId w:val="43"/>
+    <w:abstractNumId w:val="44"/>
   </w:num>
   <w:num w:numId="20" w16cid:durableId="1253468843">
     <w:abstractNumId w:val="10"/>
@@ -9605,7 +9925,7 @@
     <w:abstractNumId w:val="33"/>
   </w:num>
   <w:num w:numId="31" w16cid:durableId="1374112455">
-    <w:abstractNumId w:val="42"/>
+    <w:abstractNumId w:val="43"/>
   </w:num>
   <w:num w:numId="32" w16cid:durableId="1657491602">
     <w:abstractNumId w:val="8"/>
@@ -9644,7 +9964,7 @@
     <w:abstractNumId w:val="26"/>
   </w:num>
   <w:num w:numId="44" w16cid:durableId="330260641">
-    <w:abstractNumId w:val="44"/>
+    <w:abstractNumId w:val="45"/>
   </w:num>
   <w:num w:numId="45" w16cid:durableId="1400905924">
     <w:abstractNumId w:val="14"/>
@@ -9656,7 +9976,7 @@
     <w:abstractNumId w:val="36"/>
   </w:num>
   <w:num w:numId="48" w16cid:durableId="1837378925">
-    <w:abstractNumId w:val="41"/>
+    <w:abstractNumId w:val="42"/>
   </w:num>
   <w:num w:numId="49" w16cid:durableId="946232401">
     <w:abstractNumId w:val="29"/>
@@ -9672,6 +9992,9 @@
   </w:num>
   <w:num w:numId="53" w16cid:durableId="873931348">
     <w:abstractNumId w:val="32"/>
+  </w:num>
+  <w:num w:numId="54" w16cid:durableId="844393977">
+    <w:abstractNumId w:val="41"/>
   </w:num>
   <w:numIdMacAtCleanup w:val="4"/>
 </w:numbering>
@@ -11232,12 +11555,9 @@
 </file>
 
 <file path=customXml/item2.xml><?xml version="1.0" encoding="utf-8"?>
-<?mso-contentType ?>
-<FormTemplates xmlns="http://schemas.microsoft.com/sharepoint/v3/contenttype/forms">
-  <Display>DocumentLibraryForm</Display>
-  <Edit>DocumentLibraryForm</Edit>
-  <New>DocumentLibraryForm</New>
-</FormTemplates>
+<p:properties xmlns:p="http://schemas.microsoft.com/office/2006/metadata/properties" xmlns:xsi="http://www.w3.org/2001/XMLSchema-instance" xmlns:pc="http://schemas.microsoft.com/office/infopath/2007/PartnerControls">
+  <documentManagement/>
+</p:properties>
 </file>
 
 <file path=customXml/item3.xml><?xml version="1.0" encoding="utf-8"?>
@@ -11245,9 +11565,12 @@
 </file>
 
 <file path=customXml/item4.xml><?xml version="1.0" encoding="utf-8"?>
-<p:properties xmlns:p="http://schemas.microsoft.com/office/2006/metadata/properties" xmlns:xsi="http://www.w3.org/2001/XMLSchema-instance" xmlns:pc="http://schemas.microsoft.com/office/infopath/2007/PartnerControls">
-  <documentManagement/>
-</p:properties>
+<?mso-contentType ?>
+<FormTemplates xmlns="http://schemas.microsoft.com/sharepoint/v3/contenttype/forms">
+  <Display>DocumentLibraryForm</Display>
+  <Edit>DocumentLibraryForm</Edit>
+  <New>DocumentLibraryForm</New>
+</FormTemplates>
 </file>
 
 <file path=customXml/itemProps1.xml><?xml version="1.0" encoding="utf-8"?>
@@ -11270,9 +11593,10 @@
 </file>
 
 <file path=customXml/itemProps2.xml><?xml version="1.0" encoding="utf-8"?>
-<ds:datastoreItem xmlns:ds="http://schemas.openxmlformats.org/officeDocument/2006/customXml" ds:itemID="{DF8E7934-3F3A-4F32-A7D4-1B248DBE707D}">
+<ds:datastoreItem xmlns:ds="http://schemas.openxmlformats.org/officeDocument/2006/customXml" ds:itemID="{4181FC95-92B5-446F-AE57-E4A44C8C450C}">
   <ds:schemaRefs>
-    <ds:schemaRef ds:uri="http://schemas.microsoft.com/sharepoint/v3/contenttype/forms"/>
+    <ds:schemaRef ds:uri="http://schemas.microsoft.com/office/2006/metadata/properties"/>
+    <ds:schemaRef ds:uri="http://schemas.microsoft.com/office/infopath/2007/PartnerControls"/>
   </ds:schemaRefs>
 </ds:datastoreItem>
 </file>
@@ -11286,10 +11610,9 @@
 </file>
 
 <file path=customXml/itemProps4.xml><?xml version="1.0" encoding="utf-8"?>
-<ds:datastoreItem xmlns:ds="http://schemas.openxmlformats.org/officeDocument/2006/customXml" ds:itemID="{4181FC95-92B5-446F-AE57-E4A44C8C450C}">
+<ds:datastoreItem xmlns:ds="http://schemas.openxmlformats.org/officeDocument/2006/customXml" ds:itemID="{DF8E7934-3F3A-4F32-A7D4-1B248DBE707D}">
   <ds:schemaRefs>
-    <ds:schemaRef ds:uri="http://schemas.microsoft.com/office/2006/metadata/properties"/>
-    <ds:schemaRef ds:uri="http://schemas.microsoft.com/office/infopath/2007/PartnerControls"/>
+    <ds:schemaRef ds:uri="http://schemas.microsoft.com/sharepoint/v3/contenttype/forms"/>
   </ds:schemaRefs>
 </ds:datastoreItem>
 </file>
</xml_diff>